<commit_message>
Pataisytas aprašas. Dar yra ką taisyti
</commit_message>
<xml_diff>
--- a/Aprasas/temperaturos stebejimo sistemos kurimas_Tomas_Martynas_IT3k.docx
+++ b/Aprasas/temperaturos stebejimo sistemos kurimas_Tomas_Martynas_IT3k.docx
@@ -2294,10 +2294,69 @@
         <w:ind w:firstLine="357"/>
       </w:pPr>
       <w:r>
-        <w:t>Kursinio darbo užduotis yra sukurti VU MIF superkompiuterio patalpos temperatūros bei oro drėgnio matavimo sistemą. Termometrui kurti naudojamas Raspberry Pi kompiuteris. Sukurta sistema geba matuoti temperatūrą ir oro drėgnį VU MIF superkompiuterio patalpoje. Temperatūra ir oro drėgnis yra diagramų pagalba pavaizduojamas „Cacti“ sistemoje, kurią universitetas naudoja sekti naudojamų serverių  ir kitų įrenginių būsenai. Taip pat sistema turi galimybę siųsti</w:t>
-      </w:r>
-      <w:r>
-        <w:t xml:space="preserve"> elektroninius laiškus, kai sugenda vienas iš sensorių arba temperatūra ar oro drėgnis patalpoje peržengia numatytas ribas.</w:t>
+        <w:t xml:space="preserve">Kursinio darbo užduotis yra sukurti </w:t>
+      </w:r>
+      <w:r>
+        <w:t>Vilniaus universiteto matematikos ir informatikos fakulteto skaitmeninių tyrimų ir skaičiavimų centro (VU MIF STSC)</w:t>
+      </w:r>
+      <w:bookmarkStart w:id="3" w:name="_GoBack"/>
+      <w:bookmarkEnd w:id="3"/>
+      <w:r>
+        <w:t xml:space="preserve"> </w:t>
+      </w:r>
+      <w:r>
+        <w:t>superkompiuterio patal</w:t>
+      </w:r>
+      <w:r>
+        <w:t>pos temperatūros bei oro drėgnumo</w:t>
+      </w:r>
+      <w:r>
+        <w:t xml:space="preserve"> matavimo sistemą. Termometrui kurti naudojamas </w:t>
+      </w:r>
+      <w:proofErr w:type="spellStart"/>
+      <w:r>
+        <w:t>Raspberry</w:t>
+      </w:r>
+      <w:proofErr w:type="spellEnd"/>
+      <w:r>
+        <w:t xml:space="preserve"> </w:t>
+      </w:r>
+      <w:proofErr w:type="spellStart"/>
+      <w:r>
+        <w:t>Pi</w:t>
+      </w:r>
+      <w:proofErr w:type="spellEnd"/>
+      <w:r>
+        <w:t xml:space="preserve"> kompiuteris. Sukurta sistema geba </w:t>
+      </w:r>
+      <w:r>
+        <w:t>matuoti temperatūrą ir oro drėgnumą</w:t>
+      </w:r>
+      <w:r>
+        <w:t xml:space="preserve"> VU MIF superkompiuterio patal</w:t>
+      </w:r>
+      <w:r>
+        <w:t>poje. Temperatūra ir oro drėgnumas</w:t>
+      </w:r>
+      <w:r>
+        <w:t xml:space="preserve"> yra diagramų pagalba pavaizduojamas „</w:t>
+      </w:r>
+      <w:proofErr w:type="spellStart"/>
+      <w:r>
+        <w:t>Cacti</w:t>
+      </w:r>
+      <w:proofErr w:type="spellEnd"/>
+      <w:r>
+        <w:t>“ sistemoje, kurią universitetas naudoja sekti naudojamų serverių  ir kitų įrenginių būsenai. Taip pat sistema turi galimybę siųsti</w:t>
+      </w:r>
+      <w:r>
+        <w:t xml:space="preserve"> elektroninius laiškus, kai sugenda vienas iš sensorių</w:t>
+      </w:r>
+      <w:r>
+        <w:t xml:space="preserve"> arba temperatūra ar oro drėgnumas</w:t>
+      </w:r>
+      <w:r>
+        <w:t xml:space="preserve"> patalpoje peržengia numatytas ribas.</w:t>
       </w:r>
     </w:p>
     <w:p>
@@ -2321,7 +2380,7 @@
           <w:lang w:val="en-GB"/>
         </w:rPr>
       </w:pPr>
-      <w:bookmarkStart w:id="3" w:name="_Toc453190192"/>
+      <w:bookmarkStart w:id="4" w:name="_Toc453190192"/>
       <w:r>
         <w:rPr>
           <w:lang w:val="en-GB"/>
@@ -2329,7 +2388,7 @@
         <w:lastRenderedPageBreak/>
         <w:t>Summary</w:t>
       </w:r>
-      <w:bookmarkEnd w:id="3"/>
+      <w:bookmarkEnd w:id="4"/>
     </w:p>
     <w:p>
       <w:pPr>
@@ -2373,14 +2432,14 @@
       <w:pPr>
         <w:pStyle w:val="Heading"/>
       </w:pPr>
-      <w:bookmarkStart w:id="4" w:name="_Toc449269800"/>
-      <w:bookmarkStart w:id="5" w:name="_Toc453190193"/>
-      <w:bookmarkEnd w:id="4"/>
+      <w:bookmarkStart w:id="5" w:name="_Toc449269800"/>
+      <w:bookmarkStart w:id="6" w:name="_Toc453190193"/>
+      <w:bookmarkEnd w:id="5"/>
       <w:r>
         <w:lastRenderedPageBreak/>
         <w:t>Įvadas</w:t>
       </w:r>
-      <w:bookmarkEnd w:id="5"/>
+      <w:bookmarkEnd w:id="6"/>
     </w:p>
     <w:p>
       <w:r>
@@ -2396,20 +2455,69 @@
         <w:t>MIF superkompiuterio patalpos temperatū</w:t>
       </w:r>
       <w:r>
-        <w:t>ros bei drėgnio matavimui skirtą termometrą. Šis termometras bus naudojamas VU MIF darbuotojų, kurie atsakingi už superkompiuterio veikimą. Termometras taip pat turi būti suderinamas su jau veikiančia „Cacti“ sistema, kurią naudoja VU MIF darbuotojai. Ši sistema yra skirta stebėti įvairių universitete esančių serverių ar kitų kompiuterinių prietaisų apkrovą, būseną, temperatūrą ir panašiai.</w:t>
-      </w:r>
-    </w:p>
-    <w:p>
-      <w:r>
-        <w:t>Šiuo metu temperatūra ir oro drėgnis VU MIF superkompiuterio patalpoje yra matuojamas su paprastu skaitmeniniu termometru, kuris yra pritvirtintas priešais kamerą</w:t>
-      </w:r>
-      <w:r>
-        <w:t>. Šis matavimo būdas nėra pats geriausias, nes nuolat reikalauja šviesos. Jei patalpoje tamsu – termometro ekrane nieko nesimatys. Be to, neįmanoma stebėti kaip keičiasi temperatūra ar oro drėgnis patalpoje laikui bėgant. Matoma tik reikšmė esamu laiku. Taip pat termometras užstoja dalį vaizdo, kurį stebi vaizdo kamera.</w:t>
-      </w:r>
-    </w:p>
-    <w:p>
-      <w:r>
-        <w:t>Su šiuo, jau sukurtu termometru temperatūrą ir oro drėgnį bei jų pokyčius galima stebėti „Cacti“ sistemoje. Termometras taip pat geba siųsti pranešimus į nurodytus elektroninio pašto adresus, jei vienas iš sensorių sugenda arba oro temperatūra ar drėgnis patalpoje pakyla arba nusileidžia per daug. Be to, termometras yra nesunkiai praplečiamas. Tai yra, nesunkiai pridedama daugiau duomenis matuojančių sensorių, jei atsirastų noras oro temperatūrą ir drėgnį matuoti ne tik superkompiuterio patalpoje, bet ir kitose vietose.</w:t>
+        <w:t>ros bei drėgnumo</w:t>
+      </w:r>
+      <w:r>
+        <w:t xml:space="preserve"> matavimui skirtą termometrą. Šis termometras bus naudojamas VU MIF darbuotojų, kurie atsakingi už superkompiuterio veikimą. Termometras taip pat turi būti suderinamas su jau veikiančia „</w:t>
+      </w:r>
+      <w:proofErr w:type="spellStart"/>
+      <w:r>
+        <w:t>Cacti</w:t>
+      </w:r>
+      <w:proofErr w:type="spellEnd"/>
+      <w:r>
+        <w:t>“ sistema, kurią naudoja VU MIF darbuotojai. Ši sistema yra skirta stebėti įvairių universitete esančių serverių ar kitų kompiuterinių prietaisų apkrovą, būseną, temperatūrą ir panašiai.</w:t>
+      </w:r>
+    </w:p>
+    <w:p>
+      <w:r>
+        <w:t>Šiuo</w:t>
+      </w:r>
+      <w:r>
+        <w:t xml:space="preserve"> metu temperatūra ir oro drėgnumas</w:t>
+      </w:r>
+      <w:r>
+        <w:t xml:space="preserve"> VU MIF superkompiuterio patalpoje yra matuojamas su paprastu skaitmeniniu termometru, kuris yra pritvirtintas priešais kamerą</w:t>
+      </w:r>
+      <w:r>
+        <w:t>. Šis matavimo būdas nėra pats geriausias, nes nuolat reikalauja šviesos. Jei patalpoje tamsu – termometro ekrane nieko nesimatys. Be to, neįmanoma stebėti kaip keičiasi temperatūra ar oro drėgn</w:t>
+      </w:r>
+      <w:r>
+        <w:t>umas</w:t>
+      </w:r>
+      <w:r>
+        <w:t xml:space="preserve"> patalpoje laikui bėgant. Matoma tik reikšmė esamu laiku. Taip pat termometras užstoja dalį vaizdo, kurį stebi vaizdo kamera.</w:t>
+      </w:r>
+    </w:p>
+    <w:p>
+      <w:r>
+        <w:t>Su šiuo, jau sukurtu term</w:t>
+      </w:r>
+      <w:r>
+        <w:t>ometru temperatūrą ir oro drėgnumą</w:t>
+      </w:r>
+      <w:r>
+        <w:t xml:space="preserve"> bei jų pokyčius galima stebėti „</w:t>
+      </w:r>
+      <w:proofErr w:type="spellStart"/>
+      <w:r>
+        <w:t>Cacti</w:t>
+      </w:r>
+      <w:proofErr w:type="spellEnd"/>
+      <w:r>
+        <w:t>“ sistemoje. Termometras taip pat geba siųsti pranešimus į nurodytus elektroninio pašto adresus, jei vienas iš sensorių sugenda</w:t>
+      </w:r>
+      <w:r>
+        <w:t xml:space="preserve"> arba oro temperatūra ar drėgnumas</w:t>
+      </w:r>
+      <w:r>
+        <w:t xml:space="preserve"> patalpoje pakyla arba nusileidžia per daug. Be to, termometras yra nesunkiai praplečiamas. Tai yra, nesunkiai pridedama daugiau duomenis matuojančių sensorių, jei atsirastų</w:t>
+      </w:r>
+      <w:r>
+        <w:t xml:space="preserve"> noras oro temperatūrą ir drėgnumą</w:t>
+      </w:r>
+      <w:r>
+        <w:t xml:space="preserve"> matuoti ne tik superkompiuterio patalpoje, bet ir kitose vietose.</w:t>
       </w:r>
     </w:p>
     <w:p>
@@ -2417,7 +2525,23 @@
         <w:t>Šio aprašo tikslas yra aprašyti sukurtą termometrą, bei jo funkcionalumą. Pirmame skyriuje aprašyti užduoties reikalavimai. Antrame skyriuje aprašyti sistemoje naudojami komponentai. Trečiame skyriuje aprašytas termometro konstravimas, bei su</w:t>
       </w:r>
       <w:r>
-        <w:t>jungimas. Ketvirtame skyriuje aprašytas programos, naudojamos gauti duomenis iš sensorių kūrimas. Penktame skyriuje aprašytas virtualios mašinos ir joje esančios „Cacti“ sistemos konfigūravimas. Šeštame skyriuje aprašyta, kaip naudojant „Cacti“ sistemą yra kuriamos diagramos. Septintame skyriuje aprašytas visos sukurtos sistemos testavimas.</w:t>
+        <w:t>jungimas. Ketvirtame skyriuje aprašytas programos, naudojamos gauti duomenis iš sensorių kūrimas. Penktame skyriuje aprašytas virtualios mašinos ir joje esančios „</w:t>
+      </w:r>
+      <w:proofErr w:type="spellStart"/>
+      <w:r>
+        <w:t>Cacti</w:t>
+      </w:r>
+      <w:proofErr w:type="spellEnd"/>
+      <w:r>
+        <w:t>“ sistemos konfigūravimas. Šeštame skyriuje aprašyta, kaip naudojant „</w:t>
+      </w:r>
+      <w:proofErr w:type="spellStart"/>
+      <w:r>
+        <w:t>Cacti</w:t>
+      </w:r>
+      <w:proofErr w:type="spellEnd"/>
+      <w:r>
+        <w:t>“ sistemą yra kuriamos diagramos. Septintame skyriuje aprašytas visos sukurtos sistemos testavimas.</w:t>
       </w:r>
     </w:p>
     <w:p>
@@ -2442,9 +2566,9 @@
           <w:color w:val="FF0000"/>
         </w:rPr>
       </w:pPr>
-      <w:bookmarkStart w:id="6" w:name="_Toc449269801"/>
-      <w:bookmarkStart w:id="7" w:name="_Toc453190194"/>
-      <w:bookmarkEnd w:id="6"/>
+      <w:bookmarkStart w:id="7" w:name="_Toc449269801"/>
+      <w:bookmarkStart w:id="8" w:name="_Toc453190194"/>
+      <w:bookmarkEnd w:id="7"/>
       <w:r>
         <w:rPr>
           <w:color w:val="FF0000"/>
@@ -2452,7 +2576,7 @@
         <w:lastRenderedPageBreak/>
         <w:t>Reikalavimai?</w:t>
       </w:r>
-      <w:bookmarkEnd w:id="7"/>
+      <w:bookmarkEnd w:id="8"/>
     </w:p>
     <w:p>
       <w:pPr>
@@ -2463,13 +2587,13 @@
         </w:numPr>
         <w:ind w:hanging="357"/>
       </w:pPr>
-      <w:bookmarkStart w:id="8" w:name="_Toc449269804"/>
-      <w:bookmarkStart w:id="9" w:name="_Toc453190195"/>
-      <w:bookmarkEnd w:id="8"/>
+      <w:bookmarkStart w:id="9" w:name="_Toc449269804"/>
+      <w:bookmarkStart w:id="10" w:name="_Toc453190195"/>
+      <w:bookmarkEnd w:id="9"/>
       <w:r>
         <w:t>Sistemos komponentai</w:t>
       </w:r>
-      <w:bookmarkEnd w:id="9"/>
+      <w:bookmarkEnd w:id="10"/>
     </w:p>
     <w:p>
       <w:pPr>
@@ -2494,15 +2618,71 @@
         </w:numPr>
         <w:ind w:hanging="357"/>
       </w:pPr>
-      <w:bookmarkStart w:id="10" w:name="_Toc453190196"/>
+      <w:bookmarkStart w:id="11" w:name="_Toc453190196"/>
       <w:r>
         <w:t>Naudojama įranga</w:t>
       </w:r>
-      <w:bookmarkEnd w:id="10"/>
-    </w:p>
-    <w:p>
-      <w:r>
-        <w:t>Termometrui naudojamas „Raspberry Pi 2 Model B“ kompiuteris. Jame įdiegta „Raspbian“ operacinė sistema. „Raspbian“ yra paremta „Debian“ operacine sistema optimizuota veikti su „Raspberry“ programine įranga.</w:t>
+      <w:bookmarkEnd w:id="11"/>
+    </w:p>
+    <w:p>
+      <w:r>
+        <w:t>Termometrui naudojamas „</w:t>
+      </w:r>
+      <w:proofErr w:type="spellStart"/>
+      <w:r>
+        <w:t>Raspberry</w:t>
+      </w:r>
+      <w:proofErr w:type="spellEnd"/>
+      <w:r>
+        <w:t xml:space="preserve"> </w:t>
+      </w:r>
+      <w:proofErr w:type="spellStart"/>
+      <w:r>
+        <w:t>Pi</w:t>
+      </w:r>
+      <w:proofErr w:type="spellEnd"/>
+      <w:r>
+        <w:t xml:space="preserve"> 2 </w:t>
+      </w:r>
+      <w:proofErr w:type="spellStart"/>
+      <w:r>
+        <w:t>Model</w:t>
+      </w:r>
+      <w:proofErr w:type="spellEnd"/>
+      <w:r>
+        <w:t xml:space="preserve"> B“ kompiuteris. Jame įdiegta „</w:t>
+      </w:r>
+      <w:proofErr w:type="spellStart"/>
+      <w:r>
+        <w:t>Raspbian</w:t>
+      </w:r>
+      <w:proofErr w:type="spellEnd"/>
+      <w:r>
+        <w:t>“ operacinė sistema. „</w:t>
+      </w:r>
+      <w:proofErr w:type="spellStart"/>
+      <w:r>
+        <w:t>Raspbian</w:t>
+      </w:r>
+      <w:proofErr w:type="spellEnd"/>
+      <w:r>
+        <w:t>“ yra paremta „</w:t>
+      </w:r>
+      <w:proofErr w:type="spellStart"/>
+      <w:r>
+        <w:t>Debian</w:t>
+      </w:r>
+      <w:proofErr w:type="spellEnd"/>
+      <w:r>
+        <w:t>“ operacine sistema optimizuota veikti su „</w:t>
+      </w:r>
+      <w:proofErr w:type="spellStart"/>
+      <w:r>
+        <w:t>Raspberry</w:t>
+      </w:r>
+      <w:proofErr w:type="spellEnd"/>
+      <w:r>
+        <w:t>“ programine įranga.</w:t>
       </w:r>
     </w:p>
     <w:p>
@@ -2560,8 +2740,8 @@
                       </wps:style>
                       <wps:txbx>
                         <w:txbxContent>
-                          <w:bookmarkStart w:id="11" w:name="_Ref449275053"/>
-                          <w:bookmarkStart w:id="12" w:name="_Ref449275069"/>
+                          <w:bookmarkStart w:id="12" w:name="_Ref449275053"/>
+                          <w:bookmarkStart w:id="13" w:name="_Ref449275069"/>
                           <w:p>
                             <w:pPr>
                               <w:pStyle w:val="Paveiksliukai"/>
@@ -2587,13 +2767,13 @@
                             <w:r>
                               <w:t xml:space="preserve"> Pav.</w:t>
                             </w:r>
-                            <w:bookmarkEnd w:id="11"/>
+                            <w:bookmarkEnd w:id="12"/>
                             <w:r>
                               <w:t xml:space="preserve"> </w:t>
                             </w:r>
-                            <w:bookmarkStart w:id="13" w:name="_Ref449275065"/>
-                            <w:bookmarkEnd w:id="12"/>
+                            <w:bookmarkStart w:id="14" w:name="_Ref449275065"/>
                             <w:bookmarkEnd w:id="13"/>
+                            <w:bookmarkEnd w:id="14"/>
                             <w:r>
                               <w:t>Bendros paskirties įvesties ir išvesties jungtys</w:t>
                             </w:r>
@@ -2715,7 +2895,47 @@
         </w:drawing>
       </w:r>
       <w:r>
-        <w:t xml:space="preserve">„Raspberry Pi 2“ turi keturiasdešimt bendros paskirties įvesties ir išvesties jungčių, toliau GPIO, (GPIO – General Purpose Input Output), kurios naudojamos kaip sąsaja tarp kompiuterio ir kitų įrenginių. Iš keturiasdešimties jungčių  (žr. </w:t>
+        <w:t>„</w:t>
+      </w:r>
+      <w:proofErr w:type="spellStart"/>
+      <w:r>
+        <w:t>Raspberry</w:t>
+      </w:r>
+      <w:proofErr w:type="spellEnd"/>
+      <w:r>
+        <w:t xml:space="preserve"> </w:t>
+      </w:r>
+      <w:proofErr w:type="spellStart"/>
+      <w:r>
+        <w:t>Pi</w:t>
+      </w:r>
+      <w:proofErr w:type="spellEnd"/>
+      <w:r>
+        <w:t xml:space="preserve"> 2“ turi keturiasdešimt bendros paskirties įvesties ir išvesties jungčių, toliau GPIO, (GPIO – General </w:t>
+      </w:r>
+      <w:proofErr w:type="spellStart"/>
+      <w:r>
+        <w:t>Purpose</w:t>
+      </w:r>
+      <w:proofErr w:type="spellEnd"/>
+      <w:r>
+        <w:t xml:space="preserve"> </w:t>
+      </w:r>
+      <w:proofErr w:type="spellStart"/>
+      <w:r>
+        <w:t>Input</w:t>
+      </w:r>
+      <w:proofErr w:type="spellEnd"/>
+      <w:r>
+        <w:t xml:space="preserve"> </w:t>
+      </w:r>
+      <w:proofErr w:type="spellStart"/>
+      <w:r>
+        <w:t>Output</w:t>
+      </w:r>
+      <w:proofErr w:type="spellEnd"/>
+      <w:r>
+        <w:t xml:space="preserve">), kurios naudojamos kaip sąsaja tarp kompiuterio ir kitų įrenginių. Iš keturiasdešimties jungčių  (žr. </w:t>
       </w:r>
       <w:r>
         <w:fldChar w:fldCharType="begin"/>
@@ -2743,7 +2963,10 @@
     </w:p>
     <w:p>
       <w:r>
-        <w:t>Temperatūrai ir drėgniui matuoti naudojami „AM2302/DHT22“ sensoriai. Sensoriai yra pritaikyti naudoti su 3 voltų ir 5 voltų elektros srovės įtampa. Maksimalus atstumas, kuriuo sensorius veikia yra šimtas metrų. Dažniausias intervalas, kuriuo gali būti renkami duomenys – dvi sekundes. Šie sensoriai pasirinkti dėl to, kad šių sensorių gavome iš projekto vadovo, jų funkcionalumo pilnai užtenka įgyvendinti projektą, yra pigūs bei turi biblioteką programavimui.</w:t>
+        <w:t>Temperatūrai ir drėgnumui</w:t>
+      </w:r>
+      <w:r>
+        <w:t xml:space="preserve"> matuoti naudojami „AM2302/DHT22“ sensoriai. Sensoriai yra pritaikyti naudoti su 3 voltų ir 5 voltų elektros srovės įtampa. Maksimalus atstumas, kuriuo sensorius veikia yra šimtas metrų. Dažniausias intervalas, kuriuo gali būti renkami duomenys – dvi sekundes. Šie sensoriai pasirinkti dėl to, kad šių sensorių gavome iš projekto vadovo, jų funkcionalumo pilnai užtenka įgyvendinti projektą, yra pigūs bei turi biblioteką programavimui.</w:t>
       </w:r>
     </w:p>
     <w:p>
@@ -2757,10 +2980,18 @@
         <w:t xml:space="preserve">Sensorių jungimui prie kompiuterio naudojami vytos poros </w:t>
       </w:r>
       <w:r>
-        <w:t>UTP kabeliai (angl. UTP twisted-</w:t>
-      </w:r>
-      <w:r>
-        <w:t>pair). Tokie kabeliai pasirinkti dėl to, kad juos gauname iš projekto vadovo ir jų pilnai užtenka įgyvendinti projektą.</w:t>
+        <w:t xml:space="preserve">UTP kabeliai (angl. UTP </w:t>
+      </w:r>
+      <w:proofErr w:type="spellStart"/>
+      <w:r>
+        <w:t>twisted-</w:t>
+      </w:r>
+      <w:r>
+        <w:t>pair</w:t>
+      </w:r>
+      <w:proofErr w:type="spellEnd"/>
+      <w:r>
+        <w:t>). Tokie kabeliai pasirinkti dėl to, kad juos gauname iš projekto vadovo ir jų pilnai užtenka įgyvendinti projektą.</w:t>
       </w:r>
     </w:p>
     <w:p>
@@ -2772,11 +3003,11 @@
         </w:numPr>
         <w:ind w:hanging="357"/>
       </w:pPr>
-      <w:bookmarkStart w:id="14" w:name="_Toc453190197"/>
+      <w:bookmarkStart w:id="15" w:name="_Toc453190197"/>
       <w:r>
         <w:t>Naudojamos sistemos</w:t>
       </w:r>
-      <w:bookmarkEnd w:id="14"/>
+      <w:bookmarkEnd w:id="15"/>
     </w:p>
     <w:p>
       <w:pPr>
@@ -2827,8 +3058,8 @@
                       </wps:spPr>
                       <wps:txbx>
                         <w:txbxContent>
-                          <w:bookmarkStart w:id="15" w:name="_Ref453163056"/>
-                          <w:bookmarkStart w:id="16" w:name="_Ref453163049"/>
+                          <w:bookmarkStart w:id="16" w:name="_Ref453163056"/>
+                          <w:bookmarkStart w:id="17" w:name="_Ref453163049"/>
                           <w:p>
                             <w:pPr>
                               <w:pStyle w:val="Caption"/>
@@ -2907,7 +3138,7 @@
                               </w:rPr>
                               <w:t xml:space="preserve"> Pav.</w:t>
                             </w:r>
-                            <w:bookmarkEnd w:id="15"/>
+                            <w:bookmarkEnd w:id="16"/>
                             <w:r>
                               <w:rPr>
                                 <w:b/>
@@ -2918,7 +3149,7 @@
                               </w:rPr>
                               <w:t xml:space="preserve"> Naudojamų sistemų schema</w:t>
                             </w:r>
-                            <w:bookmarkEnd w:id="16"/>
+                            <w:bookmarkEnd w:id="17"/>
                           </w:p>
                         </w:txbxContent>
                       </wps:txbx>
@@ -3180,13 +3411,49 @@
         <w:rPr>
           <w:color w:val="000000"/>
         </w:rPr>
-        <w:t>). Pirmoji – Raspberry Pi</w:t>
-      </w:r>
-      <w:r>
-        <w:rPr>
-          <w:color w:val="000000"/>
-        </w:rPr>
-        <w:t xml:space="preserve"> naudojanti termometro sistema, kuri surenka duomenis iš prie jos prijungtų matavimo sensorių. Antroji – virtuali mašina, kurioje veikia „Cacti“ sistema, priima</w:t>
+        <w:t xml:space="preserve">). Pirmoji – </w:t>
+      </w:r>
+      <w:proofErr w:type="spellStart"/>
+      <w:r>
+        <w:rPr>
+          <w:color w:val="000000"/>
+        </w:rPr>
+        <w:t>Raspberry</w:t>
+      </w:r>
+      <w:proofErr w:type="spellEnd"/>
+      <w:r>
+        <w:rPr>
+          <w:color w:val="000000"/>
+        </w:rPr>
+        <w:t xml:space="preserve"> </w:t>
+      </w:r>
+      <w:proofErr w:type="spellStart"/>
+      <w:r>
+        <w:rPr>
+          <w:color w:val="000000"/>
+        </w:rPr>
+        <w:t>Pi</w:t>
+      </w:r>
+      <w:proofErr w:type="spellEnd"/>
+      <w:r>
+        <w:rPr>
+          <w:color w:val="000000"/>
+        </w:rPr>
+        <w:t xml:space="preserve"> naudojanti termometro sistema, kuri surenka duomenis iš prie jos prijungtų matavimo sensorių. Antroji – virtuali mašina, kurioje veikia „</w:t>
+      </w:r>
+      <w:proofErr w:type="spellStart"/>
+      <w:r>
+        <w:rPr>
+          <w:color w:val="000000"/>
+        </w:rPr>
+        <w:t>Cacti</w:t>
+      </w:r>
+      <w:proofErr w:type="spellEnd"/>
+      <w:r>
+        <w:rPr>
+          <w:color w:val="000000"/>
+        </w:rPr>
+        <w:t>“ sistema, priima</w:t>
       </w:r>
       <w:r>
         <w:rPr>
@@ -3207,11 +3474,89 @@
           <w:color w:val="000000"/>
         </w:rPr>
       </w:pPr>
-      <w:r>
-        <w:rPr>
-          <w:color w:val="000000"/>
-        </w:rPr>
-        <w:t>Raspberry Pi sistemoje yra laikomos python programa, skirta nuskaityti duomenis iš prijungtų sensorių. Virtualioje mašinoje yra įrašyta „Cacti“ sistema, bei jai reikalingos PHP bibliotekos, taip pat „MySQL“ duomenų bazės valdymo sistema. Virtualioje mašinoje taip pat yra programa skirta gauti ir formatuoti duomenis gautus iš Raspberry Pi kompiuterio.</w:t>
+      <w:proofErr w:type="spellStart"/>
+      <w:r>
+        <w:rPr>
+          <w:color w:val="000000"/>
+        </w:rPr>
+        <w:t>Raspberry</w:t>
+      </w:r>
+      <w:proofErr w:type="spellEnd"/>
+      <w:r>
+        <w:rPr>
+          <w:color w:val="000000"/>
+        </w:rPr>
+        <w:t xml:space="preserve"> </w:t>
+      </w:r>
+      <w:proofErr w:type="spellStart"/>
+      <w:r>
+        <w:rPr>
+          <w:color w:val="000000"/>
+        </w:rPr>
+        <w:t>Pi</w:t>
+      </w:r>
+      <w:proofErr w:type="spellEnd"/>
+      <w:r>
+        <w:rPr>
+          <w:color w:val="000000"/>
+        </w:rPr>
+        <w:t xml:space="preserve"> sistemoje yra laikomos </w:t>
+      </w:r>
+      <w:proofErr w:type="spellStart"/>
+      <w:r>
+        <w:rPr>
+          <w:color w:val="000000"/>
+        </w:rPr>
+        <w:t>python</w:t>
+      </w:r>
+      <w:proofErr w:type="spellEnd"/>
+      <w:r>
+        <w:rPr>
+          <w:color w:val="000000"/>
+        </w:rPr>
+        <w:t xml:space="preserve"> programa, skirta nuskaityti duomenis iš prijungtų sensorių. Virtualioje mašinoje yra įrašyta „</w:t>
+      </w:r>
+      <w:proofErr w:type="spellStart"/>
+      <w:r>
+        <w:rPr>
+          <w:color w:val="000000"/>
+        </w:rPr>
+        <w:t>Cacti</w:t>
+      </w:r>
+      <w:proofErr w:type="spellEnd"/>
+      <w:r>
+        <w:rPr>
+          <w:color w:val="000000"/>
+        </w:rPr>
+        <w:t xml:space="preserve">“ sistema, bei jai reikalingos PHP bibliotekos, taip pat „MySQL“ duomenų bazės valdymo sistema. Virtualioje mašinoje taip pat yra programa skirta gauti ir formatuoti duomenis gautus iš </w:t>
+      </w:r>
+      <w:proofErr w:type="spellStart"/>
+      <w:r>
+        <w:rPr>
+          <w:color w:val="000000"/>
+        </w:rPr>
+        <w:t>Raspberry</w:t>
+      </w:r>
+      <w:proofErr w:type="spellEnd"/>
+      <w:r>
+        <w:rPr>
+          <w:color w:val="000000"/>
+        </w:rPr>
+        <w:t xml:space="preserve"> </w:t>
+      </w:r>
+      <w:proofErr w:type="spellStart"/>
+      <w:r>
+        <w:rPr>
+          <w:color w:val="000000"/>
+        </w:rPr>
+        <w:t>Pi</w:t>
+      </w:r>
+      <w:proofErr w:type="spellEnd"/>
+      <w:r>
+        <w:rPr>
+          <w:color w:val="000000"/>
+        </w:rPr>
+        <w:t xml:space="preserve"> kompiuterio.</w:t>
       </w:r>
     </w:p>
     <w:p>
@@ -3223,35 +3568,155 @@
         </w:numPr>
         <w:ind w:hanging="357"/>
       </w:pPr>
-      <w:bookmarkStart w:id="17" w:name="_Toc453190198"/>
+      <w:bookmarkStart w:id="18" w:name="_Toc453190198"/>
       <w:r>
         <w:t>Programavimo kalba ir bibliotekos</w:t>
       </w:r>
-      <w:bookmarkEnd w:id="17"/>
-    </w:p>
-    <w:p>
-      <w:r>
-        <w:t xml:space="preserve">Termometrui kurti naudojama „Python“ programavimo kalba. Ji pasirinkta dėl to, kad </w:t>
-      </w:r>
-      <w:r>
-        <w:rPr>
-          <w:color w:val="000000"/>
-        </w:rPr>
-        <w:t>oficialius sensnorių gamintojas „Adafruit“ pateikia biblioteką, parašyta šia kalba.</w:t>
-      </w:r>
-    </w:p>
-    <w:p>
-      <w:r>
-        <w:t>Bendrauti su sensoriais naudojama papildoma biblioteka  „Adafruit_Python_DHT“. Tai biblioteka, sukurta specialiai DHT serijos sensoriams naudojamiems su „Raspberry Pi“. Biblioteka pritaikyta „Python 2.6/2.7“ versijai. Biblioteka yra nemokama. Licencija leidžia biblioteką bei su biblioteka susijusius failus naudoti, keisti, parduoti ar licencijuoti.</w:t>
-      </w:r>
-    </w:p>
-    <w:p>
-      <w:r>
-        <w:t xml:space="preserve">Pagrindiniai naudojami bibliotekos metodai yra  read ir read_retry. Tai metodai, kurie gauna sensoriaus tipą, jei jungties numerį ir grąžina iš sensoriaus nuskaitytą kortežą (angl. Tuple) su oro drėgniu ir temperatūra. Skirtumas tarp metodų tas, kad metodas „read“ iš sensoriaus duomenis skaito tik vieną kartą ir grąžina nuskaitytą kortežą, o metodas „read_retry“ duomenis skaito penkiolika kartų ir grąžina pirmą nuskaitytą netuščią kortežą. Tokie du beveik vienodi metodai yra </w:t>
+      <w:bookmarkEnd w:id="18"/>
+    </w:p>
+    <w:p>
+      <w:r>
+        <w:t>Termometrui kurti naudojama „</w:t>
+      </w:r>
+      <w:proofErr w:type="spellStart"/>
+      <w:r>
+        <w:t>Python</w:t>
+      </w:r>
+      <w:proofErr w:type="spellEnd"/>
+      <w:r>
+        <w:t xml:space="preserve">“ programavimo kalba. Ji pasirinkta dėl to, kad </w:t>
+      </w:r>
+      <w:r>
+        <w:rPr>
+          <w:color w:val="000000"/>
+        </w:rPr>
+        <w:t xml:space="preserve">oficialius </w:t>
+      </w:r>
+      <w:proofErr w:type="spellStart"/>
+      <w:r>
+        <w:rPr>
+          <w:color w:val="000000"/>
+        </w:rPr>
+        <w:t>sensnorių</w:t>
+      </w:r>
+      <w:proofErr w:type="spellEnd"/>
+      <w:r>
+        <w:rPr>
+          <w:color w:val="000000"/>
+        </w:rPr>
+        <w:t xml:space="preserve"> gamintojas „</w:t>
+      </w:r>
+      <w:proofErr w:type="spellStart"/>
+      <w:r>
+        <w:rPr>
+          <w:color w:val="000000"/>
+        </w:rPr>
+        <w:t>Adafruit</w:t>
+      </w:r>
+      <w:proofErr w:type="spellEnd"/>
+      <w:r>
+        <w:rPr>
+          <w:color w:val="000000"/>
+        </w:rPr>
+        <w:t>“ pateikia biblioteką, parašyta šia kalba.</w:t>
+      </w:r>
+    </w:p>
+    <w:p>
+      <w:r>
+        <w:t>Bendrauti su sensoriais naudojama papildoma biblioteka  „</w:t>
+      </w:r>
+      <w:proofErr w:type="spellStart"/>
+      <w:r>
+        <w:t>Adafruit_Python_DHT</w:t>
+      </w:r>
+      <w:proofErr w:type="spellEnd"/>
+      <w:r>
+        <w:t>“. Tai biblioteka, sukurta specialiai DHT serijos sensoriams naudojamiems su „</w:t>
+      </w:r>
+      <w:proofErr w:type="spellStart"/>
+      <w:r>
+        <w:t>Raspberry</w:t>
+      </w:r>
+      <w:proofErr w:type="spellEnd"/>
+      <w:r>
+        <w:t xml:space="preserve"> </w:t>
+      </w:r>
+      <w:proofErr w:type="spellStart"/>
+      <w:r>
+        <w:t>Pi</w:t>
+      </w:r>
+      <w:proofErr w:type="spellEnd"/>
+      <w:r>
+        <w:t>“. Biblioteka pritaikyta „</w:t>
+      </w:r>
+      <w:proofErr w:type="spellStart"/>
+      <w:r>
+        <w:t>Python</w:t>
+      </w:r>
+      <w:proofErr w:type="spellEnd"/>
+      <w:r>
+        <w:t xml:space="preserve"> 2.6/2.7“ versijai. Biblioteka yra nemokama. Licencija leidžia biblioteką bei su biblioteka susijusius failus naudoti, keisti, parduoti ar licencijuoti.</w:t>
+      </w:r>
+    </w:p>
+    <w:p>
+      <w:r>
+        <w:t xml:space="preserve">Pagrindiniai naudojami bibliotekos metodai yra  </w:t>
+      </w:r>
+      <w:proofErr w:type="spellStart"/>
+      <w:r>
+        <w:t>read</w:t>
+      </w:r>
+      <w:proofErr w:type="spellEnd"/>
+      <w:r>
+        <w:t xml:space="preserve"> ir </w:t>
+      </w:r>
+      <w:proofErr w:type="spellStart"/>
+      <w:r>
+        <w:t>read_retry</w:t>
+      </w:r>
+      <w:proofErr w:type="spellEnd"/>
+      <w:r>
+        <w:t>. Tai metodai, kurie gauna sensoriaus tipą, jei jungties numerį ir grąžina iš sensoriaus nuskaitytą kort</w:t>
+      </w:r>
+      <w:r>
+        <w:t xml:space="preserve">ežą (angl. </w:t>
+      </w:r>
+      <w:proofErr w:type="spellStart"/>
+      <w:r>
+        <w:t>Tuple</w:t>
+      </w:r>
+      <w:proofErr w:type="spellEnd"/>
+      <w:r>
+        <w:t>) su oro drėgnumu</w:t>
+      </w:r>
+      <w:r>
+        <w:t xml:space="preserve"> ir temperatūra. Skirtumas tarp metodų tas, kad metodas „</w:t>
+      </w:r>
+      <w:proofErr w:type="spellStart"/>
+      <w:r>
+        <w:t>read</w:t>
+      </w:r>
+      <w:proofErr w:type="spellEnd"/>
+      <w:r>
+        <w:t>“ iš sensoriaus duomenis skaito tik vieną kartą ir grąžina nuskaitytą kortežą, o metodas „</w:t>
+      </w:r>
+      <w:proofErr w:type="spellStart"/>
+      <w:r>
+        <w:t>read_retry</w:t>
+      </w:r>
+      <w:proofErr w:type="spellEnd"/>
+      <w:r>
+        <w:t xml:space="preserve">“ duomenis skaito penkiolika kartų ir grąžina pirmą nuskaitytą netuščią kortežą. Tokie du beveik vienodi metodai yra </w:t>
       </w:r>
       <w:r>
         <w:lastRenderedPageBreak/>
-        <w:t>naudojami dėl to, kad pasitaiko atvejų, kai iš pirmo karto nepavyksta gauti sensorių nuskaitytos informacijos su temperatūra ir oro drėgniu ypatingai, kai sensorius yra sujungtas ilgesniais laidais. Informacijos iš sensoriaus pirmu kartu gauti nepavyksta dažniausiai  dėl to, kad baigiasi atsakymo iš sensoriaus laukimo laikas.</w:t>
+        <w:t>naudojami dėl to, kad pasitaiko atvejų, kai iš pirmo karto nepavyksta gauti sensorių nuskaitytos informacij</w:t>
+      </w:r>
+      <w:r>
+        <w:t>os su temperatūra ir oro drėgnumu</w:t>
+      </w:r>
+      <w:r>
+        <w:t xml:space="preserve"> ypatingai, kai sensorius yra sujungtas ilgesniais laidais. Informacijos iš sensoriaus pirmu kartu gauti nepavyksta dažniausiai  dėl to, kad baigiasi atsakymo iš sensoriaus laukimo laikas.</w:t>
       </w:r>
       <w:r>
         <w:br w:type="page"/>
@@ -3266,30 +3731,78 @@
         </w:numPr>
         <w:ind w:hanging="357"/>
       </w:pPr>
-      <w:bookmarkStart w:id="18" w:name="_Toc449269805"/>
-      <w:bookmarkStart w:id="19" w:name="_Toc453190199"/>
+      <w:bookmarkStart w:id="19" w:name="_Toc449269805"/>
+      <w:bookmarkStart w:id="20" w:name="_Toc453190199"/>
       <w:r>
         <w:lastRenderedPageBreak/>
         <w:t>Termometro parengimas</w:t>
       </w:r>
-      <w:bookmarkEnd w:id="18"/>
       <w:bookmarkEnd w:id="19"/>
-    </w:p>
-    <w:p>
-      <w:r>
-        <w:t xml:space="preserve">Viena iš užduočių kursinio darbo metu yra ne tik suprogramuoti termometrą, kuris matuotų oro temperatūrą ir oro drėgnį VU MIF superkompiuterio patalpoje, bet ir sukonstruoti patį termometrą ir paruošti jį naudojimui. Termometras turi būti lengvai tobulinamas, t. y. turi būti nesunku pridėti papildomų dalių ar papildomų sensorių. </w:t>
-      </w:r>
-      <w:r>
-        <w:rPr>
-          <w:color w:val="000000"/>
-        </w:rPr>
-        <w:t>Termometras vienu metu daugiausiai gali turėti keturis aktyvius sensorius dėl Ra</w:t>
-      </w:r>
-      <w:r>
-        <w:rPr>
-          <w:color w:val="000000"/>
-        </w:rPr>
-        <w:t>spberry PI jungčių, kurios teikia elektros srovę sensoriams, kiekio. Norint su Raspberry Pi naudoti daugiau sensorių reikia juos jungti prie atskiro srovės šaltinio.</w:t>
+      <w:bookmarkEnd w:id="20"/>
+    </w:p>
+    <w:p>
+      <w:r>
+        <w:t>Viena iš užduočių kursinio darbo metu yra ne tik suprogramuoti termometrą, kuris matuo</w:t>
+      </w:r>
+      <w:r>
+        <w:t>tų oro temperatūrą ir oro drėgnumą</w:t>
+      </w:r>
+      <w:r>
+        <w:t xml:space="preserve"> VU MIF superkompiuterio patalpoje, bet ir sukonstruoti patį termometrą ir paruošti jį naudojimui. Termometras turi būti lengvai tobulinamas, t. y. turi būti nesunku pridėti papildomų dalių ar papildomų sensorių. </w:t>
+      </w:r>
+      <w:r>
+        <w:rPr>
+          <w:color w:val="000000"/>
+        </w:rPr>
+        <w:t xml:space="preserve">Termometras vienu metu daugiausiai gali turėti keturis aktyvius sensorius dėl </w:t>
+      </w:r>
+      <w:proofErr w:type="spellStart"/>
+      <w:r>
+        <w:rPr>
+          <w:color w:val="000000"/>
+        </w:rPr>
+        <w:t>Ra</w:t>
+      </w:r>
+      <w:r>
+        <w:rPr>
+          <w:color w:val="000000"/>
+        </w:rPr>
+        <w:t>spberry</w:t>
+      </w:r>
+      <w:proofErr w:type="spellEnd"/>
+      <w:r>
+        <w:rPr>
+          <w:color w:val="000000"/>
+        </w:rPr>
+        <w:t xml:space="preserve"> PI jungčių, kurios teikia elektros srovę sensoriams, kiekio. Norint su </w:t>
+      </w:r>
+      <w:proofErr w:type="spellStart"/>
+      <w:r>
+        <w:rPr>
+          <w:color w:val="000000"/>
+        </w:rPr>
+        <w:t>Raspberry</w:t>
+      </w:r>
+      <w:proofErr w:type="spellEnd"/>
+      <w:r>
+        <w:rPr>
+          <w:color w:val="000000"/>
+        </w:rPr>
+        <w:t xml:space="preserve"> </w:t>
+      </w:r>
+      <w:proofErr w:type="spellStart"/>
+      <w:r>
+        <w:rPr>
+          <w:color w:val="000000"/>
+        </w:rPr>
+        <w:t>Pi</w:t>
+      </w:r>
+      <w:proofErr w:type="spellEnd"/>
+      <w:r>
+        <w:rPr>
+          <w:color w:val="000000"/>
+        </w:rPr>
+        <w:t xml:space="preserve"> naudoti daugiau sensorių reikia juos jungti prie atskiro srovės šaltinio.</w:t>
       </w:r>
     </w:p>
     <w:p>
@@ -3301,11 +3814,11 @@
         </w:numPr>
         <w:ind w:hanging="357"/>
       </w:pPr>
-      <w:bookmarkStart w:id="20" w:name="_Toc453190200"/>
+      <w:bookmarkStart w:id="21" w:name="_Toc453190200"/>
       <w:r>
         <w:t>Patalpa</w:t>
       </w:r>
-      <w:bookmarkEnd w:id="20"/>
+      <w:bookmarkEnd w:id="21"/>
     </w:p>
     <w:p>
       <w:pPr>
@@ -3349,11 +3862,11 @@
         </w:numPr>
         <w:ind w:hanging="357"/>
       </w:pPr>
-      <w:bookmarkStart w:id="21" w:name="_Toc453190201"/>
+      <w:bookmarkStart w:id="22" w:name="_Toc453190201"/>
       <w:r>
         <w:t>Kompiuterio ir sensorių sujungimas</w:t>
       </w:r>
-      <w:bookmarkEnd w:id="21"/>
+      <w:bookmarkEnd w:id="22"/>
     </w:p>
     <w:p>
       <w:r>
@@ -3370,7 +3883,23 @@
         <w:t>Sensorių sujungti su kompiuteriu naudojame ilgus UTP kabelius ir trumpus pereinamus laidus su antgaliais, kurie tiek kompiuterio, tiek sensorių jungtis jungia su UTP laidu. Sensoriui s</w:t>
       </w:r>
       <w:r>
-        <w:t xml:space="preserve">ujungti reikalingi trys laidai, kurie jungiami į tam skirtas Raspberry Pi jungtis ir į teisingas jungtis sensoriuje. </w:t>
+        <w:t xml:space="preserve">ujungti reikalingi trys laidai, kurie jungiami į tam skirtas </w:t>
+      </w:r>
+      <w:proofErr w:type="spellStart"/>
+      <w:r>
+        <w:t>Raspberry</w:t>
+      </w:r>
+      <w:proofErr w:type="spellEnd"/>
+      <w:r>
+        <w:t xml:space="preserve"> </w:t>
+      </w:r>
+      <w:proofErr w:type="spellStart"/>
+      <w:r>
+        <w:t>Pi</w:t>
+      </w:r>
+      <w:proofErr w:type="spellEnd"/>
+      <w:r>
+        <w:t xml:space="preserve"> jungtis ir į teisingas jungtis sensoriuje. </w:t>
       </w:r>
       <w:r>
         <w:rPr>
@@ -3413,22 +3942,91 @@
         </w:numPr>
         <w:ind w:hanging="357"/>
       </w:pPr>
-      <w:bookmarkStart w:id="22" w:name="_Toc453190202"/>
+      <w:bookmarkStart w:id="23" w:name="_Toc453190202"/>
       <w:r>
         <w:lastRenderedPageBreak/>
         <w:t xml:space="preserve">Prisijungimas prie </w:t>
       </w:r>
-      <w:r>
-        <w:t xml:space="preserve">Raspberry Pi </w:t>
+      <w:proofErr w:type="spellStart"/>
+      <w:r>
+        <w:t>Raspberry</w:t>
+      </w:r>
+      <w:proofErr w:type="spellEnd"/>
+      <w:r>
+        <w:t xml:space="preserve"> </w:t>
+      </w:r>
+      <w:proofErr w:type="spellStart"/>
+      <w:r>
+        <w:t>Pi</w:t>
+      </w:r>
+      <w:proofErr w:type="spellEnd"/>
+      <w:r>
+        <w:t xml:space="preserve"> </w:t>
       </w:r>
       <w:r>
         <w:t>kompiuterio</w:t>
       </w:r>
-      <w:bookmarkEnd w:id="22"/>
-    </w:p>
-    <w:p>
-      <w:r>
-        <w:t>Prisijungti prie Raspberry Pi kompiuterio, stovinčio VU MIF superkompiuterio patalpoje, galima dviem pagrindiniais būdais. Pirmas būdas prisijungti prie kompiuterio yra naudojant monitorių ir klaviatūrą. Tačiau taip daryti nepatogu, nes kompiuteris guli gana aukštai. Antras būdas – prisijungti prie kompiuterio nuotoliniu būdu naudojant SSH (Secure Shell) protokolą. Raspberry Pi kompiuteris savo programinėje įrangoje turi pagal nutylėjimą įjungtą SSH serverį. Prisijungti prie kompiuterio galima tik naudojant kitą kompiuterį, esantį tame pačiame tinkle. Tokiu būdu prisijungus prie Raspberry Pi kompiuterio galima naudotis tik komandine eilute, tačiau to pilnai užtenka.</w:t>
+      <w:bookmarkEnd w:id="23"/>
+    </w:p>
+    <w:p>
+      <w:r>
+        <w:t xml:space="preserve">Prisijungti prie </w:t>
+      </w:r>
+      <w:proofErr w:type="spellStart"/>
+      <w:r>
+        <w:t>Raspberry</w:t>
+      </w:r>
+      <w:proofErr w:type="spellEnd"/>
+      <w:r>
+        <w:t xml:space="preserve"> </w:t>
+      </w:r>
+      <w:proofErr w:type="spellStart"/>
+      <w:r>
+        <w:t>Pi</w:t>
+      </w:r>
+      <w:proofErr w:type="spellEnd"/>
+      <w:r>
+        <w:t xml:space="preserve"> kompiuterio, stovinčio VU MIF superkompiuterio patalpoje, galima dviem pagrindiniais būdais. Pirmas būdas prisijungti prie kompiuterio yra naudojant monitorių ir klaviatūrą. Tačiau taip daryti nepatogu, nes kompiuteris guli gana aukštai. Antras būdas – prisijungti prie kompiuterio nuotoliniu būdu naudojant SSH (</w:t>
+      </w:r>
+      <w:proofErr w:type="spellStart"/>
+      <w:r>
+        <w:t>Secure</w:t>
+      </w:r>
+      <w:proofErr w:type="spellEnd"/>
+      <w:r>
+        <w:t xml:space="preserve"> Shell) protokolą. </w:t>
+      </w:r>
+      <w:proofErr w:type="spellStart"/>
+      <w:r>
+        <w:t>Raspberry</w:t>
+      </w:r>
+      <w:proofErr w:type="spellEnd"/>
+      <w:r>
+        <w:t xml:space="preserve"> </w:t>
+      </w:r>
+      <w:proofErr w:type="spellStart"/>
+      <w:r>
+        <w:t>Pi</w:t>
+      </w:r>
+      <w:proofErr w:type="spellEnd"/>
+      <w:r>
+        <w:t xml:space="preserve"> kompiuteris savo programinėje įrangoje turi pagal nutylėjimą įjungtą SSH serverį. Prisijungti prie kompiuterio galima tik naudojant kitą kompiuterį, esantį tame pačiame tinkle. Tokiu būdu prisijungus prie </w:t>
+      </w:r>
+      <w:proofErr w:type="spellStart"/>
+      <w:r>
+        <w:t>Raspberry</w:t>
+      </w:r>
+      <w:proofErr w:type="spellEnd"/>
+      <w:r>
+        <w:t xml:space="preserve"> </w:t>
+      </w:r>
+      <w:proofErr w:type="spellStart"/>
+      <w:r>
+        <w:t>Pi</w:t>
+      </w:r>
+      <w:proofErr w:type="spellEnd"/>
+      <w:r>
+        <w:t xml:space="preserve"> kompiuterio galima naudotis tik komandine eilute, tačiau to pilnai užtenka.</w:t>
       </w:r>
     </w:p>
     <w:p>
@@ -3450,21 +4048,37 @@
         </w:numPr>
         <w:ind w:hanging="357"/>
       </w:pPr>
-      <w:bookmarkStart w:id="23" w:name="_Toc449269806"/>
-      <w:bookmarkStart w:id="24" w:name="_Toc453190203"/>
-      <w:bookmarkEnd w:id="23"/>
+      <w:bookmarkStart w:id="24" w:name="_Toc449269806"/>
+      <w:bookmarkStart w:id="25" w:name="_Toc453190203"/>
+      <w:bookmarkEnd w:id="24"/>
       <w:r>
         <w:lastRenderedPageBreak/>
         <w:t>Termometro programavimas</w:t>
       </w:r>
-      <w:bookmarkEnd w:id="24"/>
+      <w:bookmarkEnd w:id="25"/>
     </w:p>
     <w:p>
       <w:r>
         <w:t>Kita užduotis jau sukonstravus termometrą yra sukurti programą, kuri gebėtų nuskaityti prijungtus sensorius, apdoroti informacij</w:t>
       </w:r>
       <w:r>
-        <w:t>ą. Šiame skyriuje yra aprašytas programos, esančios Raspberry Pi kompiuteryje funkcionalumas. Programa gali perskaityti informaciją iš prijungtų sensorių, saugoti informaciją lokaliai ir siųsti pranešimus esant tam tikroms sąlygoms. Taip pat programa turi nustatymų failą, kuris yra naudojamas programoje.</w:t>
+        <w:t xml:space="preserve">ą. Šiame skyriuje yra aprašytas programos, esančios </w:t>
+      </w:r>
+      <w:proofErr w:type="spellStart"/>
+      <w:r>
+        <w:t>Raspberry</w:t>
+      </w:r>
+      <w:proofErr w:type="spellEnd"/>
+      <w:r>
+        <w:t xml:space="preserve"> </w:t>
+      </w:r>
+      <w:proofErr w:type="spellStart"/>
+      <w:r>
+        <w:t>Pi</w:t>
+      </w:r>
+      <w:proofErr w:type="spellEnd"/>
+      <w:r>
+        <w:t xml:space="preserve"> kompiuteryje funkcionalumas. Programa gali perskaityti informaciją iš prijungtų sensorių, saugoti informaciją lokaliai ir siųsti pranešimus esant tam tikroms sąlygoms. Taip pat programa turi nustatymų failą, kuris yra naudojamas programoje.</w:t>
       </w:r>
     </w:p>
     <w:p>
@@ -3476,23 +4090,37 @@
         </w:numPr>
         <w:ind w:hanging="357"/>
       </w:pPr>
-      <w:bookmarkStart w:id="25" w:name="_Toc453190204"/>
+      <w:bookmarkStart w:id="26" w:name="_Toc453190204"/>
       <w:r>
         <w:t>Sensorių informacijos skaitymas</w:t>
       </w:r>
-      <w:bookmarkEnd w:id="25"/>
-    </w:p>
-    <w:p>
-      <w:pPr>
-        <w:rPr>
-          <w:color w:val="000000" w:themeColor="text1"/>
-        </w:rPr>
-      </w:pPr>
-      <w:r>
-        <w:rPr>
-          <w:color w:val="000000" w:themeColor="text1"/>
-        </w:rPr>
-        <w:t xml:space="preserve">Informacija iš sensorių yra skaitoma naudojant jau aprašytą Python </w:t>
+      <w:bookmarkEnd w:id="26"/>
+    </w:p>
+    <w:p>
+      <w:pPr>
+        <w:rPr>
+          <w:color w:val="000000" w:themeColor="text1"/>
+        </w:rPr>
+      </w:pPr>
+      <w:r>
+        <w:rPr>
+          <w:color w:val="000000" w:themeColor="text1"/>
+        </w:rPr>
+        <w:t xml:space="preserve">Informacija iš sensorių yra skaitoma naudojant jau aprašytą </w:t>
+      </w:r>
+      <w:proofErr w:type="spellStart"/>
+      <w:r>
+        <w:rPr>
+          <w:color w:val="000000" w:themeColor="text1"/>
+        </w:rPr>
+        <w:t>Python</w:t>
+      </w:r>
+      <w:proofErr w:type="spellEnd"/>
+      <w:r>
+        <w:rPr>
+          <w:color w:val="000000" w:themeColor="text1"/>
+        </w:rPr>
+        <w:t xml:space="preserve"> </w:t>
       </w:r>
       <w:r>
         <w:rPr>
@@ -3504,7 +4132,49 @@
         <w:rPr>
           <w:color w:val="000000" w:themeColor="text1"/>
         </w:rPr>
-        <w:t>biblioteką. Siekiant programą padaryti kuo labiau dinamišką (lengviau pildomą ir plečiamą), visi naudojami Raspberry Pi jungčių numeriai (GPIO numeriai) yra surašyti į nustatymų failą. Programa nuskaito visus jungčių numerius, patikrina ar numeriai tikrai yra visų įmanomų GPIO jungčių sąraše ir juos sudeda į sąrašą. Ciklo pagalba yra nuskaitoma kiekviena jungtis ir informacija yra surašoma į vieną žodyną (angl. dictionary) tolimesniam informacijos naudojimui.</w:t>
+        <w:t xml:space="preserve">biblioteką. Siekiant programą padaryti kuo labiau dinamišką (lengviau pildomą ir plečiamą), visi naudojami </w:t>
+      </w:r>
+      <w:proofErr w:type="spellStart"/>
+      <w:r>
+        <w:rPr>
+          <w:color w:val="000000" w:themeColor="text1"/>
+        </w:rPr>
+        <w:t>Raspberry</w:t>
+      </w:r>
+      <w:proofErr w:type="spellEnd"/>
+      <w:r>
+        <w:rPr>
+          <w:color w:val="000000" w:themeColor="text1"/>
+        </w:rPr>
+        <w:t xml:space="preserve"> </w:t>
+      </w:r>
+      <w:proofErr w:type="spellStart"/>
+      <w:r>
+        <w:rPr>
+          <w:color w:val="000000" w:themeColor="text1"/>
+        </w:rPr>
+        <w:t>Pi</w:t>
+      </w:r>
+      <w:proofErr w:type="spellEnd"/>
+      <w:r>
+        <w:rPr>
+          <w:color w:val="000000" w:themeColor="text1"/>
+        </w:rPr>
+        <w:t xml:space="preserve"> jungčių numeriai (GPIO numeriai) yra surašyti į nustatymų failą. Programa nuskaito visus jungčių numerius, patikrina ar numeriai tikrai yra visų įmanomų GPIO jungčių sąraše ir juos sudeda į sąrašą. Ciklo pagalba yra nuskaitoma kiekviena jungtis ir informacija yra surašoma į vieną žodyną (angl. </w:t>
+      </w:r>
+      <w:proofErr w:type="spellStart"/>
+      <w:r>
+        <w:rPr>
+          <w:color w:val="000000" w:themeColor="text1"/>
+        </w:rPr>
+        <w:t>dictionary</w:t>
+      </w:r>
+      <w:proofErr w:type="spellEnd"/>
+      <w:r>
+        <w:rPr>
+          <w:color w:val="000000" w:themeColor="text1"/>
+        </w:rPr>
+        <w:t>) tolimesniam informacijos naudojimui.</w:t>
       </w:r>
     </w:p>
     <w:p>
@@ -3516,26 +4186,66 @@
         </w:numPr>
         <w:ind w:hanging="357"/>
       </w:pPr>
-      <w:bookmarkStart w:id="26" w:name="_Toc453190205"/>
+      <w:bookmarkStart w:id="27" w:name="_Toc453190205"/>
       <w:r>
         <w:t>Lokalus i</w:t>
       </w:r>
       <w:r>
         <w:t>nformacijos saugojimas</w:t>
       </w:r>
-      <w:bookmarkEnd w:id="26"/>
-    </w:p>
-    <w:p>
-      <w:pPr>
-        <w:rPr>
-          <w:color w:val="000000" w:themeColor="text1"/>
-        </w:rPr>
-      </w:pPr>
-      <w:r>
-        <w:rPr>
-          <w:color w:val="000000" w:themeColor="text1"/>
-        </w:rPr>
-        <w:t xml:space="preserve">Kiekvieną kartą, kai programa yra paleidžiama ir nuskaitomi duomenys jie yra lokaliai saugomi Raspberry Pi. Metodas panaudoja žodyną su visomis temperatūros ir oro drėgnio reikšmėmis </w:t>
+      <w:bookmarkEnd w:id="27"/>
+    </w:p>
+    <w:p>
+      <w:pPr>
+        <w:rPr>
+          <w:color w:val="000000" w:themeColor="text1"/>
+        </w:rPr>
+      </w:pPr>
+      <w:r>
+        <w:rPr>
+          <w:color w:val="000000" w:themeColor="text1"/>
+        </w:rPr>
+        <w:t xml:space="preserve">Kiekvieną kartą, kai programa yra paleidžiama ir nuskaitomi duomenys jie yra lokaliai saugomi </w:t>
+      </w:r>
+      <w:proofErr w:type="spellStart"/>
+      <w:r>
+        <w:rPr>
+          <w:color w:val="000000" w:themeColor="text1"/>
+        </w:rPr>
+        <w:t>Raspberry</w:t>
+      </w:r>
+      <w:proofErr w:type="spellEnd"/>
+      <w:r>
+        <w:rPr>
+          <w:color w:val="000000" w:themeColor="text1"/>
+        </w:rPr>
+        <w:t xml:space="preserve"> </w:t>
+      </w:r>
+      <w:proofErr w:type="spellStart"/>
+      <w:r>
+        <w:rPr>
+          <w:color w:val="000000" w:themeColor="text1"/>
+        </w:rPr>
+        <w:t>Pi</w:t>
+      </w:r>
+      <w:proofErr w:type="spellEnd"/>
+      <w:r>
+        <w:rPr>
+          <w:color w:val="000000" w:themeColor="text1"/>
+        </w:rPr>
+        <w:t>. Metodas panaudoja žodyną su visomis temperatūros ir or</w:t>
+      </w:r>
+      <w:r>
+        <w:rPr>
+          <w:color w:val="000000" w:themeColor="text1"/>
+        </w:rPr>
+        <w:t>o drėgnumo</w:t>
+      </w:r>
+      <w:r>
+        <w:rPr>
+          <w:color w:val="000000" w:themeColor="text1"/>
+        </w:rPr>
+        <w:t xml:space="preserve"> reikšmėmis </w:t>
       </w:r>
       <w:r>
         <w:rPr>
@@ -3585,7 +4295,21 @@
         <w:rPr>
           <w:color w:val="000000" w:themeColor="text1"/>
         </w:rPr>
-        <w:t>Kadangi programa privalo būti leidžiama su administratoriaus „root“ teisėmis, tai ir sukurti failai priklauso administratoriui</w:t>
+        <w:t>Kadangi programa privalo būti leidžiama su administratoriaus „</w:t>
+      </w:r>
+      <w:proofErr w:type="spellStart"/>
+      <w:r>
+        <w:rPr>
+          <w:color w:val="000000" w:themeColor="text1"/>
+        </w:rPr>
+        <w:t>root</w:t>
+      </w:r>
+      <w:proofErr w:type="spellEnd"/>
+      <w:r>
+        <w:rPr>
+          <w:color w:val="000000" w:themeColor="text1"/>
+        </w:rPr>
+        <w:t>“ teisėmis, tai ir sukurti failai priklauso administratoriui</w:t>
       </w:r>
       <w:r>
         <w:rPr>
@@ -3639,11 +4363,11 @@
         </w:numPr>
         <w:ind w:hanging="357"/>
       </w:pPr>
-      <w:bookmarkStart w:id="27" w:name="_Toc453190206"/>
+      <w:bookmarkStart w:id="28" w:name="_Toc453190206"/>
       <w:r>
         <w:t>Pranešimų siuntimai</w:t>
       </w:r>
-      <w:bookmarkEnd w:id="27"/>
+      <w:bookmarkEnd w:id="28"/>
     </w:p>
     <w:p>
       <w:pPr>
@@ -3685,27 +4409,57 @@
         <w:rPr>
           <w:color w:val="000000" w:themeColor="text1"/>
         </w:rPr>
-        <w:t>nepavyksta gauti duomenų iš nurodyto sensoriaus arba kai viena iš nuskaitytų reikšmių yra didesnė negu numatytos minimalios ir maksimalios temperatūros bei oro drėgnio reikšmės.</w:t>
-      </w:r>
-    </w:p>
-    <w:p>
-      <w:pPr>
-        <w:rPr>
-          <w:color w:val="000000" w:themeColor="text1"/>
-        </w:rPr>
-      </w:pPr>
-      <w:r>
-        <w:rPr>
-          <w:color w:val="000000" w:themeColor="text1"/>
-        </w:rPr>
-        <w:t xml:space="preserve">Tai padaroma tikrinant jau užpildytą žodyną su temperatūros bei drėgnio reikšmėmis. Jei nors viena reikšmė yra be duomenų arba didesnė / mažesnė už numatytus rėžius – elektroninis laiškas yra siunčiamas. Minimali leidžiama temperatūra yra 10 laipsnių, maksimali – 30 laipsnių. </w:t>
+        <w:t>nepavyksta gauti duomenų iš nurodyto sensoriaus arba kai viena iš nuskaitytų reikšmių yra didesnė negu numatytos minimalios ir maksimal</w:t>
+      </w:r>
+      <w:r>
+        <w:rPr>
+          <w:color w:val="000000" w:themeColor="text1"/>
+        </w:rPr>
+        <w:t>ios temperatūros bei oro drėgnumo</w:t>
+      </w:r>
+      <w:r>
+        <w:rPr>
+          <w:color w:val="000000" w:themeColor="text1"/>
+        </w:rPr>
+        <w:t xml:space="preserve"> reikšmės.</w:t>
+      </w:r>
+    </w:p>
+    <w:p>
+      <w:pPr>
+        <w:rPr>
+          <w:color w:val="000000" w:themeColor="text1"/>
+        </w:rPr>
+      </w:pPr>
+      <w:r>
+        <w:rPr>
+          <w:color w:val="000000" w:themeColor="text1"/>
+        </w:rPr>
+        <w:t>Tai padaroma tikrinant jau užpildytą žo</w:t>
+      </w:r>
+      <w:r>
+        <w:rPr>
+          <w:color w:val="000000" w:themeColor="text1"/>
+        </w:rPr>
+        <w:t>dyną su temperatūros bei drėgnumo</w:t>
+      </w:r>
+      <w:r>
+        <w:rPr>
+          <w:color w:val="000000" w:themeColor="text1"/>
+        </w:rPr>
+        <w:t xml:space="preserve"> reikšmėmis. Jei nors viena reikšmė yra be duomenų arba didesnė / mažesnė už numatytus rėžius – elektroninis laiškas yra siunčiamas. Minimali leidžiama temperatūra yra 10 laipsnių, maksimali – 30 laipsnių. </w:t>
       </w:r>
       <w:r>
         <w:rPr>
           <w:color w:val="000000" w:themeColor="text1"/>
         </w:rPr>
         <w:lastRenderedPageBreak/>
-        <w:t xml:space="preserve">Minimalus oro drėgnis yra 30 procentų, o maksimalus – 70 procentų. Minimalios ir maksimalios reikšmės nustatytos </w:t>
+        <w:t>Minimalus oro drėgnumas</w:t>
+      </w:r>
+      <w:r>
+        <w:rPr>
+          <w:color w:val="000000" w:themeColor="text1"/>
+        </w:rPr>
+        <w:t xml:space="preserve"> yra 30 procentų, o maksimalus – 70 procentų. Minimalios ir maksimalios reikšmės nustatytos </w:t>
       </w:r>
       <w:r>
         <w:rPr>
@@ -3724,7 +4478,35 @@
         <w:rPr>
           <w:color w:val="000000" w:themeColor="text1"/>
         </w:rPr>
-        <w:t>Elektroniniai laiškai yra siunčiami naudojant Gmail elektroninį paštą. Prieš siuntimą žinutė yra suformatuojama, surašomos sensorių reikšmės ir į siuntėjo adreso laukelį įrašomas sukurtos Gmail paskyros adresas. Elektroninių laiškų gavėjai yra nuskaitomi iš nustatymų failo.</w:t>
+        <w:t xml:space="preserve">Elektroniniai laiškai yra siunčiami naudojant </w:t>
+      </w:r>
+      <w:proofErr w:type="spellStart"/>
+      <w:r>
+        <w:rPr>
+          <w:color w:val="000000" w:themeColor="text1"/>
+        </w:rPr>
+        <w:t>Gmail</w:t>
+      </w:r>
+      <w:proofErr w:type="spellEnd"/>
+      <w:r>
+        <w:rPr>
+          <w:color w:val="000000" w:themeColor="text1"/>
+        </w:rPr>
+        <w:t xml:space="preserve"> elektroninį paštą. Prieš siuntimą žinutė yra suformatuojama, surašomos sensorių reikšmės ir į siuntėjo adreso laukelį įrašomas sukurtos </w:t>
+      </w:r>
+      <w:proofErr w:type="spellStart"/>
+      <w:r>
+        <w:rPr>
+          <w:color w:val="000000" w:themeColor="text1"/>
+        </w:rPr>
+        <w:t>Gmail</w:t>
+      </w:r>
+      <w:proofErr w:type="spellEnd"/>
+      <w:r>
+        <w:rPr>
+          <w:color w:val="000000" w:themeColor="text1"/>
+        </w:rPr>
+        <w:t xml:space="preserve"> paskyros adresas. Elektroninių laiškų gavėjai yra nuskaitomi iš nustatymų failo.</w:t>
       </w:r>
     </w:p>
     <w:p>
@@ -3752,11 +4534,33 @@
           <w:color w:val="000000" w:themeColor="text1"/>
         </w:rPr>
       </w:pPr>
-      <w:r>
-        <w:rPr>
-          <w:color w:val="000000" w:themeColor="text1"/>
-        </w:rPr>
-        <w:t>Raspberry Pi turi galimybę įdiegti modulį su SIM kortele. Tai leistų siųsti SMS žinutes, tačiau ši galimybė buvo apsvarstyta per vėlai ir atsisakyta dėl laiko stokos.</w:t>
+      <w:proofErr w:type="spellStart"/>
+      <w:r>
+        <w:rPr>
+          <w:color w:val="000000" w:themeColor="text1"/>
+        </w:rPr>
+        <w:t>Raspberry</w:t>
+      </w:r>
+      <w:proofErr w:type="spellEnd"/>
+      <w:r>
+        <w:rPr>
+          <w:color w:val="000000" w:themeColor="text1"/>
+        </w:rPr>
+        <w:t xml:space="preserve"> </w:t>
+      </w:r>
+      <w:proofErr w:type="spellStart"/>
+      <w:r>
+        <w:rPr>
+          <w:color w:val="000000" w:themeColor="text1"/>
+        </w:rPr>
+        <w:t>Pi</w:t>
+      </w:r>
+      <w:proofErr w:type="spellEnd"/>
+      <w:r>
+        <w:rPr>
+          <w:color w:val="000000" w:themeColor="text1"/>
+        </w:rPr>
+        <w:t xml:space="preserve"> turi galimybę įdiegti modulį su SIM kortele. Tai leistų siųsti SMS žinutes, tačiau ši galimybė buvo apsvarstyta per vėlai ir atsisakyta dėl laiko stokos.</w:t>
       </w:r>
     </w:p>
     <w:p>
@@ -3768,11 +4572,11 @@
         </w:numPr>
         <w:ind w:hanging="357"/>
       </w:pPr>
-      <w:bookmarkStart w:id="28" w:name="_Toc453190207"/>
+      <w:bookmarkStart w:id="29" w:name="_Toc453190207"/>
       <w:r>
         <w:t>Nustatymų failas</w:t>
       </w:r>
-      <w:bookmarkEnd w:id="28"/>
+      <w:bookmarkEnd w:id="29"/>
     </w:p>
     <w:p>
       <w:pPr>
@@ -3852,7 +4656,21 @@
         <w:rPr>
           <w:color w:val="000000" w:themeColor="text1"/>
         </w:rPr>
-        <w:t>. Turi prasidėti žodžiu: „type:“</w:t>
+        <w:t>. Turi prasidėti žodžiu: „</w:t>
+      </w:r>
+      <w:proofErr w:type="spellStart"/>
+      <w:r>
+        <w:rPr>
+          <w:color w:val="000000" w:themeColor="text1"/>
+        </w:rPr>
+        <w:t>type</w:t>
+      </w:r>
+      <w:proofErr w:type="spellEnd"/>
+      <w:r>
+        <w:rPr>
+          <w:color w:val="000000" w:themeColor="text1"/>
+        </w:rPr>
+        <w:t>:“</w:t>
       </w:r>
     </w:p>
     <w:p>
@@ -3876,7 +4694,21 @@
         <w:rPr>
           <w:color w:val="000000" w:themeColor="text1"/>
         </w:rPr>
-        <w:t>. Turi prasidėti žodžiu: „gpio:“</w:t>
+        <w:t>. Turi prasidėti žodžiu: „</w:t>
+      </w:r>
+      <w:proofErr w:type="spellStart"/>
+      <w:r>
+        <w:rPr>
+          <w:color w:val="000000" w:themeColor="text1"/>
+        </w:rPr>
+        <w:t>gpio</w:t>
+      </w:r>
+      <w:proofErr w:type="spellEnd"/>
+      <w:r>
+        <w:rPr>
+          <w:color w:val="000000" w:themeColor="text1"/>
+        </w:rPr>
+        <w:t>:“</w:t>
       </w:r>
     </w:p>
     <w:p>
@@ -3900,7 +4732,21 @@
         <w:rPr>
           <w:color w:val="000000" w:themeColor="text1"/>
         </w:rPr>
-        <w:t>. Turi prasidėti žodžiu: „email:“</w:t>
+        <w:t>. Turi prasidėti žodžiu: „</w:t>
+      </w:r>
+      <w:proofErr w:type="spellStart"/>
+      <w:r>
+        <w:rPr>
+          <w:color w:val="000000" w:themeColor="text1"/>
+        </w:rPr>
+        <w:t>email</w:t>
+      </w:r>
+      <w:proofErr w:type="spellEnd"/>
+      <w:r>
+        <w:rPr>
+          <w:color w:val="000000" w:themeColor="text1"/>
+        </w:rPr>
+        <w:t>:“</w:t>
       </w:r>
     </w:p>
     <w:p>
@@ -3975,16 +4821,26 @@
           <w:numId w:val="2"/>
         </w:numPr>
       </w:pPr>
-      <w:bookmarkStart w:id="29" w:name="_Toc453190208"/>
+      <w:bookmarkStart w:id="30" w:name="_Toc453190208"/>
       <w:r>
         <w:t>Duomenų perdavimas į virtualią mašiną</w:t>
       </w:r>
-      <w:bookmarkEnd w:id="29"/>
-    </w:p>
-    <w:p>
-      <w:r>
-        <w:t>Raspberry Pi</w:t>
-      </w:r>
+      <w:bookmarkEnd w:id="30"/>
+    </w:p>
+    <w:p>
+      <w:proofErr w:type="spellStart"/>
+      <w:r>
+        <w:t>Raspberry</w:t>
+      </w:r>
+      <w:proofErr w:type="spellEnd"/>
+      <w:r>
+        <w:t xml:space="preserve"> </w:t>
+      </w:r>
+      <w:proofErr w:type="spellStart"/>
+      <w:r>
+        <w:t>Pi</w:t>
+      </w:r>
+      <w:proofErr w:type="spellEnd"/>
       <w:r>
         <w:t xml:space="preserve"> įrašyti </w:t>
       </w:r>
@@ -3995,7 +4851,31 @@
         <w:t>MP</w:t>
       </w:r>
       <w:r>
-        <w:t xml:space="preserve"> (angl. Simple Network Management Protocol) </w:t>
+        <w:t xml:space="preserve"> (angl. </w:t>
+      </w:r>
+      <w:proofErr w:type="spellStart"/>
+      <w:r>
+        <w:t>Simple</w:t>
+      </w:r>
+      <w:proofErr w:type="spellEnd"/>
+      <w:r>
+        <w:t xml:space="preserve"> Network </w:t>
+      </w:r>
+      <w:proofErr w:type="spellStart"/>
+      <w:r>
+        <w:t>Management</w:t>
+      </w:r>
+      <w:proofErr w:type="spellEnd"/>
+      <w:r>
+        <w:t xml:space="preserve"> </w:t>
+      </w:r>
+      <w:proofErr w:type="spellStart"/>
+      <w:r>
+        <w:t>Protocol</w:t>
+      </w:r>
+      <w:proofErr w:type="spellEnd"/>
+      <w:r>
+        <w:t xml:space="preserve">) </w:t>
       </w:r>
       <w:r>
         <w:t xml:space="preserve"> ir SNMPD programų paketai. SNMP konfigūracijos faile pridėti</w:t>
@@ -4022,7 +4902,15 @@
         <w:t xml:space="preserve"> numeriu, kuris</w:t>
       </w:r>
       <w:r>
-        <w:t xml:space="preserve"> paleis „Python“ kodą</w:t>
+        <w:t xml:space="preserve"> paleis „</w:t>
+      </w:r>
+      <w:proofErr w:type="spellStart"/>
+      <w:r>
+        <w:t>Python</w:t>
+      </w:r>
+      <w:proofErr w:type="spellEnd"/>
+      <w:r>
+        <w:t>“ kodą</w:t>
       </w:r>
       <w:r>
         <w:t xml:space="preserve"> sistemoje, gr</w:t>
@@ -4046,7 +4934,15 @@
         <w:t>P</w:t>
       </w:r>
       <w:r>
-        <w:t xml:space="preserve"> žinutes. Pasinaudojus „snmpwalk“ funkci</w:t>
+        <w:t xml:space="preserve"> žinutes. Pasinaudojus „</w:t>
+      </w:r>
+      <w:proofErr w:type="spellStart"/>
+      <w:r>
+        <w:t>snmpwalk</w:t>
+      </w:r>
+      <w:proofErr w:type="spellEnd"/>
+      <w:r>
+        <w:t>“ funkci</w:t>
       </w:r>
       <w:r>
         <w:t>ja bei komandai priskirtu OID</w:t>
@@ -4064,10 +4960,42 @@
         <w:t>duom</w:t>
       </w:r>
       <w:r>
-        <w:t>enims iš Raspberry PI</w:t>
-      </w:r>
-      <w:r>
-        <w:t xml:space="preserve"> virtualios mašinos „Bash / Perl“ skripte.</w:t>
+        <w:t xml:space="preserve">enims iš </w:t>
+      </w:r>
+      <w:proofErr w:type="spellStart"/>
+      <w:r>
+        <w:t>Raspberry</w:t>
+      </w:r>
+      <w:proofErr w:type="spellEnd"/>
+      <w:r>
+        <w:t xml:space="preserve"> PI</w:t>
+      </w:r>
+      <w:r>
+        <w:t xml:space="preserve"> virtualios mašinos „</w:t>
+      </w:r>
+      <w:proofErr w:type="spellStart"/>
+      <w:r>
+        <w:t>Bash</w:t>
+      </w:r>
+      <w:proofErr w:type="spellEnd"/>
+      <w:r>
+        <w:t xml:space="preserve"> / </w:t>
+      </w:r>
+      <w:proofErr w:type="spellStart"/>
+      <w:r>
+        <w:t>Perl</w:t>
+      </w:r>
+      <w:proofErr w:type="spellEnd"/>
+      <w:r>
+        <w:t xml:space="preserve">“ </w:t>
+      </w:r>
+      <w:proofErr w:type="spellStart"/>
+      <w:r>
+        <w:t>skripte</w:t>
+      </w:r>
+      <w:proofErr w:type="spellEnd"/>
+      <w:r>
+        <w:t>.</w:t>
       </w:r>
     </w:p>
     <w:p>
@@ -4088,12 +5016,12 @@
           <w:numId w:val="2"/>
         </w:numPr>
       </w:pPr>
-      <w:bookmarkStart w:id="30" w:name="_Toc453190209"/>
+      <w:bookmarkStart w:id="31" w:name="_Toc453190209"/>
       <w:r>
         <w:lastRenderedPageBreak/>
         <w:t>Virtualios mašinos konfigūracija</w:t>
       </w:r>
-      <w:bookmarkEnd w:id="30"/>
+      <w:bookmarkEnd w:id="31"/>
       <w:r>
         <w:tab/>
       </w:r>
@@ -4108,8 +5036,16 @@
         <w:rPr>
           <w:color w:val="FF0000"/>
         </w:rPr>
-        <w:t>čia reikia kažką parašyt</w:t>
-      </w:r>
+        <w:t xml:space="preserve">čia reikia kažką </w:t>
+      </w:r>
+      <w:proofErr w:type="spellStart"/>
+      <w:r>
+        <w:rPr>
+          <w:color w:val="FF0000"/>
+        </w:rPr>
+        <w:t>parašyt</w:t>
+      </w:r>
+      <w:proofErr w:type="spellEnd"/>
     </w:p>
     <w:p>
       <w:pPr>
@@ -4119,15 +5055,31 @@
           <w:numId w:val="2"/>
         </w:numPr>
       </w:pPr>
-      <w:bookmarkStart w:id="31" w:name="_Toc453190210"/>
+      <w:bookmarkStart w:id="32" w:name="_Toc453190210"/>
       <w:r>
         <w:t>Pagrindinių programinų paketų instaliacija</w:t>
       </w:r>
-      <w:bookmarkEnd w:id="31"/>
-    </w:p>
-    <w:p>
-      <w:r>
-        <w:t>Virtualioje mašinoje pirmiausia buvo įrašytas „cacti-spine“ programų paketas. Jis įrašo visus papildomus programų paketus reikalingus funkcionaliam „Cacti“ darbui („apache2“, „PHP 7“, „MySQL 5.2“). Instaliacija turi patogų įrašymo procesą ir yra intuityvi, leidžianti sukurti visus reikalingus vartotojo prisijungimus prie programų insta</w:t>
+      <w:bookmarkEnd w:id="32"/>
+    </w:p>
+    <w:p>
+      <w:r>
+        <w:t>Virtualioje mašinoje pirmiausia buvo įrašytas „</w:t>
+      </w:r>
+      <w:proofErr w:type="spellStart"/>
+      <w:r>
+        <w:t>cacti</w:t>
+      </w:r>
+      <w:proofErr w:type="spellEnd"/>
+      <w:r>
+        <w:t>-spine“ programų paketas. Jis įrašo visus papildomus programų paketus reikalingus funkcionaliam „</w:t>
+      </w:r>
+      <w:proofErr w:type="spellStart"/>
+      <w:r>
+        <w:t>Cacti</w:t>
+      </w:r>
+      <w:proofErr w:type="spellEnd"/>
+      <w:r>
+        <w:t>“ darbui („apache2“, „PHP 7“, „MySQL 5.2“). Instaliacija turi patogų įrašymo procesą ir yra intuityvi, leidžianti sukurti visus reikalingus vartotojo prisijungimus prie programų insta</w:t>
       </w:r>
       <w:r>
         <w:t xml:space="preserve">liacijos procese. Taip pat </w:t>
@@ -4151,12 +5103,7 @@
         <w:t xml:space="preserve"> programų pa</w:t>
       </w:r>
       <w:r>
-        <w:t>ketai, leidžiantys gauti bei siųsti informa</w:t>
-      </w:r>
-      <w:bookmarkStart w:id="32" w:name="_GoBack"/>
-      <w:bookmarkEnd w:id="32"/>
-      <w:r>
-        <w:t>cija SNMP</w:t>
+        <w:t>ketai, leidžiantys gauti bei siųsti informacija SNMP</w:t>
       </w:r>
       <w:r>
         <w:t xml:space="preserve"> </w:t>
@@ -4168,8 +5115,21 @@
         <w:t xml:space="preserve"> konfigūracijos faile buvo pridėta papildomi parametrai, kuriuose buvo nurodyta IP adresas, </w:t>
       </w:r>
       <w:r>
-        <w:t>iš kurio bus gaunami duomenys (Raspberry Pi</w:t>
-      </w:r>
+        <w:t>iš kurio bus gaunami duomenys (</w:t>
+      </w:r>
+      <w:proofErr w:type="spellStart"/>
+      <w:r>
+        <w:t>Raspberry</w:t>
+      </w:r>
+      <w:proofErr w:type="spellEnd"/>
+      <w:r>
+        <w:t xml:space="preserve"> </w:t>
+      </w:r>
+      <w:proofErr w:type="spellStart"/>
+      <w:r>
+        <w:t>Pi</w:t>
+      </w:r>
+      <w:proofErr w:type="spellEnd"/>
       <w:r>
         <w:t xml:space="preserve"> IP adresas).</w:t>
       </w:r>
@@ -4184,13 +5144,50 @@
       </w:pPr>
       <w:bookmarkStart w:id="33" w:name="_Toc453190211"/>
       <w:r>
-        <w:t>Duomenų gavimas iš Raspberry Pi</w:t>
+        <w:t xml:space="preserve">Duomenų gavimas iš </w:t>
+      </w:r>
+      <w:proofErr w:type="spellStart"/>
+      <w:r>
+        <w:t>Raspberry</w:t>
+      </w:r>
+      <w:proofErr w:type="spellEnd"/>
+      <w:r>
+        <w:t xml:space="preserve"> </w:t>
+      </w:r>
+      <w:proofErr w:type="spellStart"/>
+      <w:r>
+        <w:t>Pi</w:t>
       </w:r>
       <w:bookmarkEnd w:id="33"/>
-    </w:p>
-    <w:p>
-      <w:r>
-        <w:t>Virtualioje mašinoje taip pat buvo sukurtas „Bash / Perl“ skriptas,</w:t>
+      <w:proofErr w:type="spellEnd"/>
+    </w:p>
+    <w:p>
+      <w:r>
+        <w:t>Virtualioje mašinoje taip pat buvo sukurtas „</w:t>
+      </w:r>
+      <w:proofErr w:type="spellStart"/>
+      <w:r>
+        <w:t>Bash</w:t>
+      </w:r>
+      <w:proofErr w:type="spellEnd"/>
+      <w:r>
+        <w:t xml:space="preserve"> / </w:t>
+      </w:r>
+      <w:proofErr w:type="spellStart"/>
+      <w:r>
+        <w:t>Perl</w:t>
+      </w:r>
+      <w:proofErr w:type="spellEnd"/>
+      <w:r>
+        <w:t xml:space="preserve">“ </w:t>
+      </w:r>
+      <w:proofErr w:type="spellStart"/>
+      <w:r>
+        <w:t>skriptas</w:t>
+      </w:r>
+      <w:proofErr w:type="spellEnd"/>
+      <w:r>
+        <w:t>,</w:t>
       </w:r>
       <w:r>
         <w:t xml:space="preserve"> kuris </w:t>
@@ -4199,13 +5196,34 @@
         <w:t xml:space="preserve">kas penkias minutes </w:t>
       </w:r>
       <w:r>
-        <w:t>kreipiasi į Raspberry Pi per SNMP</w:t>
+        <w:t xml:space="preserve">kreipiasi į </w:t>
+      </w:r>
+      <w:proofErr w:type="spellStart"/>
+      <w:r>
+        <w:t>Raspberry</w:t>
+      </w:r>
+      <w:proofErr w:type="spellEnd"/>
+      <w:r>
+        <w:t xml:space="preserve"> </w:t>
+      </w:r>
+      <w:proofErr w:type="spellStart"/>
+      <w:r>
+        <w:t>Pi</w:t>
+      </w:r>
+      <w:proofErr w:type="spellEnd"/>
+      <w:r>
+        <w:t xml:space="preserve"> per SNMP</w:t>
       </w:r>
       <w:r>
         <w:t xml:space="preserve"> protokolą. Pasinaudojus „</w:t>
       </w:r>
-      <w:r>
-        <w:t xml:space="preserve">snmpget“ funkcija bei unikaliu OID, gaunami duomenys iš </w:t>
+      <w:proofErr w:type="spellStart"/>
+      <w:r>
+        <w:t>snmpget</w:t>
+      </w:r>
+      <w:proofErr w:type="spellEnd"/>
+      <w:r>
+        <w:t xml:space="preserve">“ funkcija bei unikaliu OID, gaunami duomenys iš </w:t>
       </w:r>
       <w:r>
         <w:t>sensorių</w:t>
@@ -4219,26 +5237,65 @@
       <w:r>
         <w:t>„</w:t>
       </w:r>
+      <w:proofErr w:type="spellStart"/>
       <w:r>
         <w:t>Pe</w:t>
       </w:r>
       <w:r>
-        <w:t>rl“ kodo pagalba, tokiu formatu: „pavadinimas:ve</w:t>
-      </w:r>
-      <w:r>
-        <w:t xml:space="preserve">rtė pavadinimas:vertė pavadinimas:vertė ir t.t.“. Šioje vietoje </w:t>
+        <w:t>rl</w:t>
+      </w:r>
+      <w:proofErr w:type="spellEnd"/>
+      <w:r>
+        <w:t>“ kodo pagalba, tokiu formatu: „</w:t>
+      </w:r>
+      <w:proofErr w:type="spellStart"/>
+      <w:r>
+        <w:t>pavadinimas:ve</w:t>
+      </w:r>
+      <w:r>
+        <w:t>rtė</w:t>
+      </w:r>
+      <w:proofErr w:type="spellEnd"/>
+      <w:r>
+        <w:t xml:space="preserve"> </w:t>
+      </w:r>
+      <w:proofErr w:type="spellStart"/>
+      <w:r>
+        <w:t>pavadinimas:vertė</w:t>
+      </w:r>
+      <w:proofErr w:type="spellEnd"/>
+      <w:r>
+        <w:t xml:space="preserve"> </w:t>
+      </w:r>
+      <w:proofErr w:type="spellStart"/>
+      <w:r>
+        <w:t>pavadinimas:vertė</w:t>
+      </w:r>
+      <w:proofErr w:type="spellEnd"/>
+      <w:r>
+        <w:t xml:space="preserve"> ir t.t.“. Šioje vietoje </w:t>
       </w:r>
       <w:r>
         <w:t>„</w:t>
       </w:r>
+      <w:proofErr w:type="spellStart"/>
       <w:r>
         <w:t>Perl</w:t>
       </w:r>
+      <w:proofErr w:type="spellEnd"/>
       <w:r>
         <w:t>“</w:t>
       </w:r>
       <w:r>
-        <w:t xml:space="preserve"> kodas pasirūpina, kad duomenų formatas būtų priimtinas „Cacti“ sistemai.</w:t>
+        <w:t xml:space="preserve"> kodas pasirūpina, kad duomenų formatas būtų priimtinas „</w:t>
+      </w:r>
+      <w:proofErr w:type="spellStart"/>
+      <w:r>
+        <w:t>Cacti</w:t>
+      </w:r>
+      <w:proofErr w:type="spellEnd"/>
+      <w:r>
+        <w:t>“ sistemai.</w:t>
       </w:r>
     </w:p>
     <w:p>
@@ -4251,7 +5308,15 @@
       </w:pPr>
       <w:bookmarkStart w:id="34" w:name="_Toc453190212"/>
       <w:r>
-        <w:t>„Cacti“ konfigūracija</w:t>
+        <w:t>„</w:t>
+      </w:r>
+      <w:proofErr w:type="spellStart"/>
+      <w:r>
+        <w:t>Cacti</w:t>
+      </w:r>
+      <w:proofErr w:type="spellEnd"/>
+      <w:r>
+        <w:t>“ konfigūracija</w:t>
       </w:r>
       <w:bookmarkEnd w:id="34"/>
     </w:p>
@@ -4260,13 +5325,61 @@
         <w:t>Virtualios mašinos n</w:t>
       </w:r>
       <w:r>
-        <w:t>aršyklėje įvedus “http://(virtualios mašinos IP adresas)/cacti”, vartotojas pasiekia internetinę “Cacti” instaliaciją, kurioje sistema parodo reikalingus ir įrašytus programų paketus, bei leidžia pasirinkti, kokias “Cacti” komponentų versijas norėsime naudoti. Pabaigus instaliaciją, prie “Cacti” sistemos galima prisijungti suvedus atitinkamus pr</w:t>
+        <w:t>aršyklėje įvedus “http://(virtualios mašinos IP adresas)/</w:t>
+      </w:r>
+      <w:proofErr w:type="spellStart"/>
+      <w:r>
+        <w:t>cacti</w:t>
+      </w:r>
+      <w:proofErr w:type="spellEnd"/>
+      <w:r>
+        <w:t>”, vartotojas pasiekia internetinę “</w:t>
+      </w:r>
+      <w:proofErr w:type="spellStart"/>
+      <w:r>
+        <w:t>Cacti</w:t>
+      </w:r>
+      <w:proofErr w:type="spellEnd"/>
+      <w:r>
+        <w:t>” instaliaciją, kurioje sistema parodo reikalingus ir įrašytus programų paketus, bei leidžia pasirinkti, kokias “</w:t>
+      </w:r>
+      <w:proofErr w:type="spellStart"/>
+      <w:r>
+        <w:t>Cacti</w:t>
+      </w:r>
+      <w:proofErr w:type="spellEnd"/>
+      <w:r>
+        <w:t>” komponentų versijas norėsime naudoti. Pabaigus instaliaciją, prie “</w:t>
+      </w:r>
+      <w:proofErr w:type="spellStart"/>
+      <w:r>
+        <w:t>Cacti</w:t>
+      </w:r>
+      <w:proofErr w:type="spellEnd"/>
+      <w:r>
+        <w:t>” sistemos galima prisijungti suvedus atitinkamus pr</w:t>
       </w:r>
       <w:r>
         <w:t>isijungimo duomenis. Pirmą kartą</w:t>
       </w:r>
       <w:r>
-        <w:t xml:space="preserve"> prisijungiant reikia įvesti iš anksto numatytus vartotojo duomenis (vartotojas: admin, slaptažodis: admin). Po prisijungimo vartotojas yra priverstas pasikeisti savo slaptažodį. </w:t>
+        <w:t xml:space="preserve"> prisijungiant reikia įvesti iš anksto numatytus vartotojo duomenis (vartotojas: </w:t>
+      </w:r>
+      <w:proofErr w:type="spellStart"/>
+      <w:r>
+        <w:t>admin</w:t>
+      </w:r>
+      <w:proofErr w:type="spellEnd"/>
+      <w:r>
+        <w:t xml:space="preserve">, slaptažodis: </w:t>
+      </w:r>
+      <w:proofErr w:type="spellStart"/>
+      <w:r>
+        <w:t>admin</w:t>
+      </w:r>
+      <w:proofErr w:type="spellEnd"/>
+      <w:r>
+        <w:t xml:space="preserve">). Po prisijungimo vartotojas yra priverstas pasikeisti savo slaptažodį. </w:t>
       </w:r>
     </w:p>
     <w:p>
@@ -4290,7 +5403,15 @@
       <w:bookmarkStart w:id="35" w:name="_Toc453190213"/>
       <w:r>
         <w:lastRenderedPageBreak/>
-        <w:t>Diagramų kūrimas „Cacti“ sistemoje</w:t>
+        <w:t>Diagramų kūrimas „</w:t>
+      </w:r>
+      <w:proofErr w:type="spellStart"/>
+      <w:r>
+        <w:t>Cacti</w:t>
+      </w:r>
+      <w:proofErr w:type="spellEnd"/>
+      <w:r>
+        <w:t>“ sistemoje</w:t>
       </w:r>
       <w:bookmarkEnd w:id="35"/>
     </w:p>
@@ -4305,13 +5426,45 @@
         <w:t xml:space="preserve">angl. </w:t>
       </w:r>
       <w:r>
-        <w:t>Data Input Methods). Norint tai padaryti reikia užpildyti pavadinimo, pasirinktos įvesties tipo ir sistemos kelio iki skripto, kuris gražina duomenis, laukus.</w:t>
-      </w:r>
+        <w:t xml:space="preserve">Data </w:t>
+      </w:r>
+      <w:proofErr w:type="spellStart"/>
+      <w:r>
+        <w:t>Input</w:t>
+      </w:r>
+      <w:proofErr w:type="spellEnd"/>
       <w:r>
         <w:t xml:space="preserve"> </w:t>
       </w:r>
-      <w:r>
-        <w:t xml:space="preserve">Norint perduoti papildomus parametrus skriptui – </w:t>
+      <w:proofErr w:type="spellStart"/>
+      <w:r>
+        <w:t>Methods</w:t>
+      </w:r>
+      <w:proofErr w:type="spellEnd"/>
+      <w:r>
+        <w:t xml:space="preserve">). Norint tai padaryti reikia užpildyti pavadinimo, pasirinktos įvesties tipo ir sistemos kelio iki </w:t>
+      </w:r>
+      <w:proofErr w:type="spellStart"/>
+      <w:r>
+        <w:t>skripto</w:t>
+      </w:r>
+      <w:proofErr w:type="spellEnd"/>
+      <w:r>
+        <w:t>, kuris gražina duomenis, laukus.</w:t>
+      </w:r>
+      <w:r>
+        <w:t xml:space="preserve"> </w:t>
+      </w:r>
+      <w:r>
+        <w:t xml:space="preserve">Norint perduoti papildomus parametrus </w:t>
+      </w:r>
+      <w:proofErr w:type="spellStart"/>
+      <w:r>
+        <w:t>skriptui</w:t>
+      </w:r>
+      <w:proofErr w:type="spellEnd"/>
+      <w:r>
+        <w:t xml:space="preserve"> – </w:t>
       </w:r>
       <w:r>
         <w:t>reikia prie kelio iki failo pridėti papildomus ki</w:t>
@@ -4331,20 +5484,54 @@
       <w:r>
         <w:t xml:space="preserve">angl. </w:t>
       </w:r>
-      <w:r>
-        <w:t>Input Field). Jam suteikti pavadinimą ir „draugišką“ pavadinimą. Kiekvienai mūsų gaunamai duomenų “pavadinimas:vertė” porai sukuriame po išvesties laukelį (</w:t>
+      <w:proofErr w:type="spellStart"/>
+      <w:r>
+        <w:t>Input</w:t>
+      </w:r>
+      <w:proofErr w:type="spellEnd"/>
+      <w:r>
+        <w:t xml:space="preserve"> </w:t>
+      </w:r>
+      <w:proofErr w:type="spellStart"/>
+      <w:r>
+        <w:t>Field</w:t>
+      </w:r>
+      <w:proofErr w:type="spellEnd"/>
+      <w:r>
+        <w:t>). Jam suteikti pavadinimą ir „draugišką“ pavadinimą. Kiekvienai mūsų gaunamai duomenų “</w:t>
+      </w:r>
+      <w:proofErr w:type="spellStart"/>
+      <w:r>
+        <w:t>pavadinimas:vertė</w:t>
+      </w:r>
+      <w:proofErr w:type="spellEnd"/>
+      <w:r>
+        <w:t>” porai sukuriame po išvesties laukelį (</w:t>
       </w:r>
       <w:r>
         <w:t xml:space="preserve">angl. </w:t>
       </w:r>
-      <w:r>
-        <w:t>Output Field) su pavadinimu ir „draugišku“ pavadinimu.</w:t>
-      </w:r>
-    </w:p>
-    <w:p>
+      <w:proofErr w:type="spellStart"/>
+      <w:r>
+        <w:t>Output</w:t>
+      </w:r>
+      <w:proofErr w:type="spellEnd"/>
       <w:r>
         <w:t xml:space="preserve"> </w:t>
       </w:r>
+      <w:proofErr w:type="spellStart"/>
+      <w:r>
+        <w:t>Field</w:t>
+      </w:r>
+      <w:proofErr w:type="spellEnd"/>
+      <w:r>
+        <w:t>) su pavadinimu ir „draugišku“ pavadinimu.</w:t>
+      </w:r>
+    </w:p>
+    <w:p>
+      <w:r>
+        <w:t xml:space="preserve"> </w:t>
+      </w:r>
       <w:r>
         <w:t xml:space="preserve">Toliau </w:t>
       </w:r>
@@ -4352,13 +5539,29 @@
         <w:t>konfigūruojant</w:t>
       </w:r>
       <w:r>
-        <w:t xml:space="preserve"> „Cacti“ sistemą yra sukuriamas naujas prietaisas</w:t>
+        <w:t xml:space="preserve"> „</w:t>
+      </w:r>
+      <w:proofErr w:type="spellStart"/>
+      <w:r>
+        <w:t>Cacti</w:t>
+      </w:r>
+      <w:proofErr w:type="spellEnd"/>
+      <w:r>
+        <w:t>“ sistemą yra sukuriamas naujas prietaisas</w:t>
       </w:r>
       <w:r>
         <w:t xml:space="preserve"> (</w:t>
       </w:r>
       <w:r>
-        <w:t>angl. Device). Įvedamas prietaiso aprašymas/pavadinimas ir IP adresas. Pasirenkamas šeimininko šablonas</w:t>
+        <w:t xml:space="preserve">angl. </w:t>
+      </w:r>
+      <w:proofErr w:type="spellStart"/>
+      <w:r>
+        <w:t>Device</w:t>
+      </w:r>
+      <w:proofErr w:type="spellEnd"/>
+      <w:r>
+        <w:t>). Įvedamas prietaiso aprašymas/pavadinimas ir IP adresas. Pasirenkamas šeimininko šablonas</w:t>
       </w:r>
       <w:r>
         <w:t xml:space="preserve"> (</w:t>
@@ -4366,11 +5569,40 @@
       <w:r>
         <w:t xml:space="preserve">angl. </w:t>
       </w:r>
-      <w:r>
-        <w:t>Host Template), šiuo atveju</w:t>
-      </w:r>
-      <w:r>
-        <w:t xml:space="preserve"> „Local Linux Machine“. Papildomų parametrų keitimas priklauso nuo situacijos ir nėra būtinas.</w:t>
+      <w:proofErr w:type="spellStart"/>
+      <w:r>
+        <w:t>Host</w:t>
+      </w:r>
+      <w:proofErr w:type="spellEnd"/>
+      <w:r>
+        <w:t xml:space="preserve"> </w:t>
+      </w:r>
+      <w:proofErr w:type="spellStart"/>
+      <w:r>
+        <w:t>Template</w:t>
+      </w:r>
+      <w:proofErr w:type="spellEnd"/>
+      <w:r>
+        <w:t>), šiuo atveju</w:t>
+      </w:r>
+      <w:r>
+        <w:t xml:space="preserve"> „</w:t>
+      </w:r>
+      <w:proofErr w:type="spellStart"/>
+      <w:r>
+        <w:t>Local</w:t>
+      </w:r>
+      <w:proofErr w:type="spellEnd"/>
+      <w:r>
+        <w:t xml:space="preserve"> Linux </w:t>
+      </w:r>
+      <w:proofErr w:type="spellStart"/>
+      <w:r>
+        <w:t>Machine</w:t>
+      </w:r>
+      <w:proofErr w:type="spellEnd"/>
+      <w:r>
+        <w:t>“. Papildomų parametrų keitimas priklauso nuo situacijos ir nėra būtinas.</w:t>
       </w:r>
     </w:p>
     <w:p>
@@ -4384,7 +5616,15 @@
         <w:t xml:space="preserve"> šaltinį (</w:t>
       </w:r>
       <w:r>
-        <w:t>angl. Data Source). Pasirenkamas šeimininkas</w:t>
+        <w:t xml:space="preserve">angl. Data </w:t>
+      </w:r>
+      <w:proofErr w:type="spellStart"/>
+      <w:r>
+        <w:t>Source</w:t>
+      </w:r>
+      <w:proofErr w:type="spellEnd"/>
+      <w:r>
+        <w:t>). Pasirenkamas šeimininkas</w:t>
       </w:r>
       <w:r>
         <w:t xml:space="preserve"> (</w:t>
@@ -4392,8 +5632,13 @@
       <w:r>
         <w:t xml:space="preserve">angl. </w:t>
       </w:r>
-      <w:r>
-        <w:t xml:space="preserve">Host) </w:t>
+      <w:proofErr w:type="spellStart"/>
+      <w:r>
+        <w:t>Host</w:t>
+      </w:r>
+      <w:proofErr w:type="spellEnd"/>
+      <w:r>
+        <w:t xml:space="preserve">) </w:t>
       </w:r>
       <w:r>
         <w:t xml:space="preserve">iš pateikiamo sąrašo. Duomenų šaltiniui suteikiamas pavadinimas. Pasirenkame duomenų įvedimos metodas </w:t>
@@ -4544,7 +5789,91 @@
         <w:rPr>
           <w:color w:val="000000"/>
         </w:rPr>
-        <w:t>Programa, nuskaitanti duomenis iš sensorių buvo testuojama prijungiant sensorius prie jungčių ir leidžiant programą per patį Raspberry Pi. Vėliau, kai Raspberry Pi buvo sujungtas su sensoriais ir pastatytas VU MIF superkompiuterio patalpoje, testavimas buvo atliekamas jungiantis prie Raspberry Pi nuotoliniu būdu.</w:t>
+        <w:t xml:space="preserve">Programa, nuskaitanti duomenis iš sensorių buvo testuojama prijungiant sensorius prie jungčių ir leidžiant programą per patį </w:t>
+      </w:r>
+      <w:proofErr w:type="spellStart"/>
+      <w:r>
+        <w:rPr>
+          <w:color w:val="000000"/>
+        </w:rPr>
+        <w:t>Raspberry</w:t>
+      </w:r>
+      <w:proofErr w:type="spellEnd"/>
+      <w:r>
+        <w:rPr>
+          <w:color w:val="000000"/>
+        </w:rPr>
+        <w:t xml:space="preserve"> </w:t>
+      </w:r>
+      <w:proofErr w:type="spellStart"/>
+      <w:r>
+        <w:rPr>
+          <w:color w:val="000000"/>
+        </w:rPr>
+        <w:t>Pi</w:t>
+      </w:r>
+      <w:proofErr w:type="spellEnd"/>
+      <w:r>
+        <w:rPr>
+          <w:color w:val="000000"/>
+        </w:rPr>
+        <w:t xml:space="preserve">. Vėliau, kai </w:t>
+      </w:r>
+      <w:proofErr w:type="spellStart"/>
+      <w:r>
+        <w:rPr>
+          <w:color w:val="000000"/>
+        </w:rPr>
+        <w:t>Raspberry</w:t>
+      </w:r>
+      <w:proofErr w:type="spellEnd"/>
+      <w:r>
+        <w:rPr>
+          <w:color w:val="000000"/>
+        </w:rPr>
+        <w:t xml:space="preserve"> </w:t>
+      </w:r>
+      <w:proofErr w:type="spellStart"/>
+      <w:r>
+        <w:rPr>
+          <w:color w:val="000000"/>
+        </w:rPr>
+        <w:t>Pi</w:t>
+      </w:r>
+      <w:proofErr w:type="spellEnd"/>
+      <w:r>
+        <w:rPr>
+          <w:color w:val="000000"/>
+        </w:rPr>
+        <w:t xml:space="preserve"> buvo sujungtas su sensoriais ir pastatytas VU MIF superkompiuterio patalpoje, testavimas buvo atliekamas jungiantis prie </w:t>
+      </w:r>
+      <w:proofErr w:type="spellStart"/>
+      <w:r>
+        <w:rPr>
+          <w:color w:val="000000"/>
+        </w:rPr>
+        <w:t>Raspberry</w:t>
+      </w:r>
+      <w:proofErr w:type="spellEnd"/>
+      <w:r>
+        <w:rPr>
+          <w:color w:val="000000"/>
+        </w:rPr>
+        <w:t xml:space="preserve"> </w:t>
+      </w:r>
+      <w:proofErr w:type="spellStart"/>
+      <w:r>
+        <w:rPr>
+          <w:color w:val="000000"/>
+        </w:rPr>
+        <w:t>Pi</w:t>
+      </w:r>
+      <w:proofErr w:type="spellEnd"/>
+      <w:r>
+        <w:rPr>
+          <w:color w:val="000000"/>
+        </w:rPr>
+        <w:t xml:space="preserve"> nuotoliniu būdu.</w:t>
       </w:r>
       <w:r>
         <w:rPr>
@@ -4563,7 +5892,21 @@
         <w:rPr>
           <w:color w:val="000000"/>
         </w:rPr>
-        <w:t>„Cacti“</w:t>
+        <w:t>„</w:t>
+      </w:r>
+      <w:proofErr w:type="spellStart"/>
+      <w:r>
+        <w:rPr>
+          <w:color w:val="000000"/>
+        </w:rPr>
+        <w:t>Cacti</w:t>
+      </w:r>
+      <w:proofErr w:type="spellEnd"/>
+      <w:r>
+        <w:rPr>
+          <w:color w:val="000000"/>
+        </w:rPr>
+        <w:t>“</w:t>
       </w:r>
       <w:r>
         <w:rPr>
@@ -4581,19 +5924,75 @@
         <w:rPr>
           <w:color w:val="000000"/>
         </w:rPr>
-        <w:t>testavimas buvo atliktas virtualioje aplinkoje. Tam buvo pasitelkta virtualizacijos programa „VirtualBox“, kurios pagalba buvo sukurtos dvi virtualios maš</w:t>
-      </w:r>
-      <w:r>
-        <w:rPr>
-          <w:color w:val="000000"/>
-        </w:rPr>
-        <w:t>inos su „Ubuntu 16.04“ operacinėmis sistemomis</w:t>
-      </w:r>
-      <w:r>
-        <w:rPr>
-          <w:color w:val="000000"/>
-        </w:rPr>
-        <w:t>. Abi mašinos naudojo „bridged network“</w:t>
+        <w:t>testavimas buvo atliktas virtualioje aplinkoje. Tam buvo pasitelkta virtualizacijos programa „</w:t>
+      </w:r>
+      <w:proofErr w:type="spellStart"/>
+      <w:r>
+        <w:rPr>
+          <w:color w:val="000000"/>
+        </w:rPr>
+        <w:t>VirtualBox</w:t>
+      </w:r>
+      <w:proofErr w:type="spellEnd"/>
+      <w:r>
+        <w:rPr>
+          <w:color w:val="000000"/>
+        </w:rPr>
+        <w:t>“, kurios pagalba buvo sukurtos dvi virtualios maš</w:t>
+      </w:r>
+      <w:r>
+        <w:rPr>
+          <w:color w:val="000000"/>
+        </w:rPr>
+        <w:t>inos su „</w:t>
+      </w:r>
+      <w:proofErr w:type="spellStart"/>
+      <w:r>
+        <w:rPr>
+          <w:color w:val="000000"/>
+        </w:rPr>
+        <w:t>Ubuntu</w:t>
+      </w:r>
+      <w:proofErr w:type="spellEnd"/>
+      <w:r>
+        <w:rPr>
+          <w:color w:val="000000"/>
+        </w:rPr>
+        <w:t xml:space="preserve"> 16.04“ operacinėmis sistemomis</w:t>
+      </w:r>
+      <w:r>
+        <w:rPr>
+          <w:color w:val="000000"/>
+        </w:rPr>
+        <w:t>. Abi mašinos naudojo „</w:t>
+      </w:r>
+      <w:proofErr w:type="spellStart"/>
+      <w:r>
+        <w:rPr>
+          <w:color w:val="000000"/>
+        </w:rPr>
+        <w:t>bridged</w:t>
+      </w:r>
+      <w:proofErr w:type="spellEnd"/>
+      <w:r>
+        <w:rPr>
+          <w:color w:val="000000"/>
+        </w:rPr>
+        <w:t xml:space="preserve"> </w:t>
+      </w:r>
+      <w:proofErr w:type="spellStart"/>
+      <w:r>
+        <w:rPr>
+          <w:color w:val="000000"/>
+        </w:rPr>
+        <w:t>network</w:t>
+      </w:r>
+      <w:proofErr w:type="spellEnd"/>
+      <w:r>
+        <w:rPr>
+          <w:color w:val="000000"/>
+        </w:rPr>
+        <w:t>“</w:t>
       </w:r>
       <w:r>
         <w:rPr>
@@ -4629,14 +6028,50 @@
         <w:rPr>
           <w:color w:val="000000"/>
         </w:rPr>
-        <w:t>mitavo „Cacti“ s</w:t>
-      </w:r>
-      <w:r>
-        <w:rPr>
-          <w:color w:val="000000"/>
-        </w:rPr>
-        <w:t>erverį, o antroji – Raspberry Pi</w:t>
-      </w:r>
+        <w:t>mitavo „</w:t>
+      </w:r>
+      <w:proofErr w:type="spellStart"/>
+      <w:r>
+        <w:rPr>
+          <w:color w:val="000000"/>
+        </w:rPr>
+        <w:t>Cacti</w:t>
+      </w:r>
+      <w:proofErr w:type="spellEnd"/>
+      <w:r>
+        <w:rPr>
+          <w:color w:val="000000"/>
+        </w:rPr>
+        <w:t>“ s</w:t>
+      </w:r>
+      <w:r>
+        <w:rPr>
+          <w:color w:val="000000"/>
+        </w:rPr>
+        <w:t xml:space="preserve">erverį, o antroji – </w:t>
+      </w:r>
+      <w:proofErr w:type="spellStart"/>
+      <w:r>
+        <w:rPr>
+          <w:color w:val="000000"/>
+        </w:rPr>
+        <w:t>Raspberry</w:t>
+      </w:r>
+      <w:proofErr w:type="spellEnd"/>
+      <w:r>
+        <w:rPr>
+          <w:color w:val="000000"/>
+        </w:rPr>
+        <w:t xml:space="preserve"> </w:t>
+      </w:r>
+      <w:proofErr w:type="spellStart"/>
+      <w:r>
+        <w:rPr>
+          <w:color w:val="000000"/>
+        </w:rPr>
+        <w:t>Pi</w:t>
+      </w:r>
+      <w:proofErr w:type="spellEnd"/>
       <w:r>
         <w:rPr>
           <w:color w:val="000000"/>
@@ -4678,14 +6113,50 @@
         <w:rPr>
           <w:color w:val="000000"/>
         </w:rPr>
-        <w:t>mašinas, kad „Cacti“ serveri</w:t>
-      </w:r>
-      <w:r>
-        <w:rPr>
-          <w:color w:val="000000"/>
-        </w:rPr>
-        <w:t>s galėtų kreiptis į Raspberry Pi</w:t>
-      </w:r>
+        <w:t>mašinas, kad „</w:t>
+      </w:r>
+      <w:proofErr w:type="spellStart"/>
+      <w:r>
+        <w:rPr>
+          <w:color w:val="000000"/>
+        </w:rPr>
+        <w:t>Cacti</w:t>
+      </w:r>
+      <w:proofErr w:type="spellEnd"/>
+      <w:r>
+        <w:rPr>
+          <w:color w:val="000000"/>
+        </w:rPr>
+        <w:t>“ serveri</w:t>
+      </w:r>
+      <w:r>
+        <w:rPr>
+          <w:color w:val="000000"/>
+        </w:rPr>
+        <w:t xml:space="preserve">s galėtų kreiptis į </w:t>
+      </w:r>
+      <w:proofErr w:type="spellStart"/>
+      <w:r>
+        <w:rPr>
+          <w:color w:val="000000"/>
+        </w:rPr>
+        <w:t>Raspberry</w:t>
+      </w:r>
+      <w:proofErr w:type="spellEnd"/>
+      <w:r>
+        <w:rPr>
+          <w:color w:val="000000"/>
+        </w:rPr>
+        <w:t xml:space="preserve"> </w:t>
+      </w:r>
+      <w:proofErr w:type="spellStart"/>
+      <w:r>
+        <w:rPr>
+          <w:color w:val="000000"/>
+        </w:rPr>
+        <w:t>Pi</w:t>
+      </w:r>
+      <w:proofErr w:type="spellEnd"/>
       <w:r>
         <w:rPr>
           <w:color w:val="000000"/>
@@ -4702,7 +6173,21 @@
         <w:rPr>
           <w:color w:val="000000"/>
         </w:rPr>
-        <w:t>padėjo „log“ failų stebėjimas ir pateiktos informacijos analizavimas.</w:t>
+        <w:t>padėjo „</w:t>
+      </w:r>
+      <w:proofErr w:type="spellStart"/>
+      <w:r>
+        <w:rPr>
+          <w:color w:val="000000"/>
+        </w:rPr>
+        <w:t>log</w:t>
+      </w:r>
+      <w:proofErr w:type="spellEnd"/>
+      <w:r>
+        <w:rPr>
+          <w:color w:val="000000"/>
+        </w:rPr>
+        <w:t>“ failų stebėjimas ir pateiktos informacijos analizavimas.</w:t>
       </w:r>
       <w:r>
         <w:br w:type="page"/>
@@ -4788,7 +6273,7 @@
           <w:rPr>
             <w:noProof/>
           </w:rPr>
-          <w:t>14</w:t>
+          <w:t>3</w:t>
         </w:r>
         <w:r>
           <w:fldChar w:fldCharType="end"/>
@@ -6884,7 +8369,7 @@
 </file>
 
 <file path=customXml/itemProps1.xml><?xml version="1.0" encoding="utf-8"?>
-<ds:datastoreItem xmlns:ds="http://schemas.openxmlformats.org/officeDocument/2006/customXml" ds:itemID="{9BD85D7D-3259-4880-B938-0AE9E2ADA406}">
+<ds:datastoreItem xmlns:ds="http://schemas.openxmlformats.org/officeDocument/2006/customXml" ds:itemID="{463BBCEC-305A-4771-93F8-9D9D344545D4}">
   <ds:schemaRefs>
     <ds:schemaRef ds:uri="http://schemas.openxmlformats.org/officeDocument/2006/bibliography"/>
   </ds:schemaRefs>

</xml_diff>